<commit_message>
MAJ rapport de projet
</commit_message>
<xml_diff>
--- a/Rapport_de_projet_grp2.docx
+++ b/Rapport_de_projet_grp2.docx
@@ -6,120 +6,18 @@
       <w:pPr>
         <w:pStyle w:val="Titre1"/>
         <w:jc w:val="center"/>
-      </w:pPr>
-      <w:proofErr w:type="spellStart"/>
-      <w:r>
-        <w:t>SmartPatate</w:t>
-      </w:r>
-      <w:proofErr w:type="spellEnd"/>
-    </w:p>
-    <w:p/>
-    <w:p>
-      <w:r>
-        <w:t xml:space="preserve">Groupe 2 : Homo Charles ; </w:t>
-      </w:r>
-      <w:proofErr w:type="spellStart"/>
-      <w:r>
-        <w:t>Jouatte</w:t>
-      </w:r>
-      <w:proofErr w:type="spellEnd"/>
-      <w:r>
-        <w:t xml:space="preserve"> Romain ; </w:t>
-      </w:r>
-      <w:proofErr w:type="spellStart"/>
-      <w:r>
-        <w:t>His</w:t>
-      </w:r>
-      <w:proofErr w:type="spellEnd"/>
-      <w:r>
-        <w:t xml:space="preserve"> Julien ;</w:t>
-      </w:r>
-      <w:r>
-        <w:t xml:space="preserve"> </w:t>
-      </w:r>
-      <w:proofErr w:type="spellStart"/>
-      <w:r>
-        <w:t>Jouvenç</w:t>
-      </w:r>
-      <w:r>
-        <w:t>on</w:t>
-      </w:r>
-      <w:proofErr w:type="spellEnd"/>
-      <w:r>
-        <w:t xml:space="preserve"> Etienne.</w:t>
-      </w:r>
-    </w:p>
-    <w:p>
-      <w:pPr>
-        <w:pStyle w:val="Citationintense"/>
-      </w:pPr>
-      <w:r>
-        <w:t>Contexte du projet</w:t>
-      </w:r>
-    </w:p>
-    <w:p>
-      <w:pPr>
-        <w:pStyle w:val="Citation"/>
-      </w:pPr>
-      <w:r>
-        <w:t>Notre mission est de transformer un légume en un interrupteur intelligent. Nous avons dû réaliser deux expériences avant de réaliser le projet.</w:t>
-      </w:r>
-    </w:p>
-    <w:p>
-      <w:pPr>
-        <w:pStyle w:val="Citation"/>
-      </w:pPr>
-      <w:r>
-        <w:t xml:space="preserve">Pour cela nous avons à disposition les programmes </w:t>
-      </w:r>
-      <w:r>
-        <w:t>ressources et du matériel électron</w:t>
-      </w:r>
-      <w:r>
-        <w:t>ique.</w:t>
-      </w:r>
-    </w:p>
-    <w:p>
-      <w:pPr>
-        <w:pStyle w:val="Citation"/>
-      </w:pPr>
-      <w:r>
-        <w:br/>
-        <w:t>Notre but final sera de mettre en œuvre des LED en fonction du contact</w:t>
-      </w:r>
-      <w:r>
-        <w:t xml:space="preserve"> (1 doigt, 2 doigts, paume)</w:t>
-      </w:r>
-      <w:r>
-        <w:t>.</w:t>
-      </w:r>
-    </w:p>
-    <w:p>
-      <w:pPr>
-        <w:pStyle w:val="Citationintense"/>
-      </w:pPr>
-      <w:r>
-        <w:t>Résultat des expériences menées</w:t>
-      </w:r>
-    </w:p>
-    <w:p>
-      <w:pPr>
-        <w:rPr>
-          <w:rStyle w:val="Emphaseintense"/>
-        </w:rPr>
-      </w:pPr>
-      <w:r>
-        <w:rPr>
-          <w:rStyle w:val="Emphaseintense"/>
-        </w:rPr>
-        <w:t>La première expérience consistait à tester plusieurs fréquences jusqu’à constatation d’un changement.</w:t>
-      </w:r>
-    </w:p>
-    <w:p>
-      <w:r>
-        <w:t>Nous avons dû remplir un tableau avec nos mesures :</w:t>
-      </w:r>
-      <w:r>
+        <w:rPr>
+          <w:b/>
+          <w:sz w:val="72"/>
+          <w:szCs w:val="72"/>
+        </w:rPr>
+      </w:pPr>
+      <w:r>
+        <w:rPr>
+          <w:noProof/>
+          <w:sz w:val="72"/>
+          <w:szCs w:val="72"/>
+        </w:rPr>
         <w:pict>
           <v:shapetype id="_x0000_t75" coordsize="21600,21600" o:spt="75" o:preferrelative="t" path="m@4@5l@4@11@9@11@9@5xe" filled="f" stroked="f">
             <v:stroke joinstyle="miter"/>
@@ -140,20 +38,219 @@
             <v:path o:extrusionok="f" gradientshapeok="t" o:connecttype="rect"/>
             <o:lock v:ext="edit" aspectratio="t"/>
           </v:shapetype>
-          <v:shape id="_x0000_i1030" type="#_x0000_t75" style="width:447pt;height:189pt">
-            <v:imagedata r:id="rId4" o:title="tab1"/>
+          <v:shape id="_x0000_s1030" type="#_x0000_t75" style="position:absolute;left:0;text-align:left;margin-left:-70.8pt;margin-top:-70.8pt;width:596.05pt;height:163.2pt;z-index:-251652096;mso-position-horizontal-relative:text;mso-position-vertical-relative:text;mso-width-relative:page;mso-height-relative:page">
+            <v:imagedata r:id="rId4" o:title="exia-JPO-toulouse_01"/>
           </v:shape>
         </w:pict>
       </w:r>
+      <w:r>
+        <w:rPr>
+          <w:sz w:val="72"/>
+          <w:szCs w:val="72"/>
+        </w:rPr>
+        <w:t xml:space="preserve">                  </w:t>
+      </w:r>
+      <w:bookmarkStart w:id="0" w:name="_GoBack"/>
+      <w:bookmarkEnd w:id="0"/>
+      <w:proofErr w:type="spellStart"/>
+      <w:r>
+        <w:rPr>
+          <w:b/>
+          <w:color w:val="B01513" w:themeColor="accent1"/>
+          <w:sz w:val="72"/>
+          <w:szCs w:val="72"/>
+        </w:rPr>
+        <w:t>SmartPatate</w:t>
+      </w:r>
+      <w:proofErr w:type="spellEnd"/>
+    </w:p>
+    <w:p>
+      <w:pPr>
+        <w:rPr>
+          <w:sz w:val="20"/>
+          <w:szCs w:val="20"/>
+        </w:rPr>
+      </w:pPr>
+      <w:r>
+        <w:br/>
+      </w:r>
+    </w:p>
+    <w:p>
+      <w:pPr>
+        <w:rPr>
+          <w:sz w:val="20"/>
+          <w:szCs w:val="20"/>
+        </w:rPr>
+      </w:pPr>
+      <w:r>
+        <w:rPr>
+          <w:sz w:val="20"/>
+          <w:szCs w:val="20"/>
+        </w:rPr>
+        <w:t xml:space="preserve">Groupe 2 : Homo Charles ; </w:t>
+      </w:r>
+      <w:proofErr w:type="spellStart"/>
+      <w:r>
+        <w:rPr>
+          <w:sz w:val="20"/>
+          <w:szCs w:val="20"/>
+        </w:rPr>
+        <w:t>Jouatte</w:t>
+      </w:r>
+      <w:proofErr w:type="spellEnd"/>
+      <w:r>
+        <w:rPr>
+          <w:sz w:val="20"/>
+          <w:szCs w:val="20"/>
+        </w:rPr>
+        <w:t xml:space="preserve"> Romain ; </w:t>
+      </w:r>
+      <w:proofErr w:type="spellStart"/>
+      <w:r>
+        <w:rPr>
+          <w:sz w:val="20"/>
+          <w:szCs w:val="20"/>
+        </w:rPr>
+        <w:t>His</w:t>
+      </w:r>
+      <w:proofErr w:type="spellEnd"/>
+      <w:r>
+        <w:rPr>
+          <w:sz w:val="20"/>
+          <w:szCs w:val="20"/>
+        </w:rPr>
+        <w:t xml:space="preserve"> Julien ;</w:t>
+      </w:r>
+      <w:r>
+        <w:rPr>
+          <w:sz w:val="20"/>
+          <w:szCs w:val="20"/>
+        </w:rPr>
+        <w:t xml:space="preserve"> </w:t>
+      </w:r>
+      <w:proofErr w:type="spellStart"/>
+      <w:r>
+        <w:rPr>
+          <w:sz w:val="20"/>
+          <w:szCs w:val="20"/>
+        </w:rPr>
+        <w:t>Jouvenç</w:t>
+      </w:r>
+      <w:r>
+        <w:rPr>
+          <w:sz w:val="20"/>
+          <w:szCs w:val="20"/>
+        </w:rPr>
+        <w:t>on</w:t>
+      </w:r>
+      <w:proofErr w:type="spellEnd"/>
+      <w:r>
+        <w:rPr>
+          <w:sz w:val="20"/>
+          <w:szCs w:val="20"/>
+        </w:rPr>
+        <w:t xml:space="preserve"> Etienne.</w:t>
+      </w:r>
+    </w:p>
+    <w:p>
+      <w:pPr>
+        <w:pStyle w:val="Citationintense"/>
+        <w:rPr>
+          <w:b/>
+        </w:rPr>
+      </w:pPr>
+      <w:r>
+        <w:rPr>
+          <w:b/>
+        </w:rPr>
+        <w:t>Contexte du projet</w:t>
+      </w:r>
+    </w:p>
+    <w:p>
+      <w:pPr>
+        <w:pStyle w:val="Citation"/>
+      </w:pPr>
+      <w:r>
+        <w:t>Notre mission est de transformer un légume en un interrupteur intelligent. Nous avons dû réaliser deux expériences avant de réaliser le projet.</w:t>
+      </w:r>
+    </w:p>
+    <w:p>
+      <w:pPr>
+        <w:pStyle w:val="Citation"/>
+      </w:pPr>
+      <w:r>
+        <w:t xml:space="preserve">Pour cela nous avons à disposition les programmes </w:t>
+      </w:r>
+      <w:r>
+        <w:t>ressources et du matériel électron</w:t>
+      </w:r>
+      <w:r>
+        <w:t>ique.</w:t>
+      </w:r>
+    </w:p>
+    <w:p>
+      <w:pPr>
+        <w:pStyle w:val="Citation"/>
+      </w:pPr>
+      <w:r>
+        <w:br/>
+        <w:t>Notre but final sera de mettre en œuvre des LED en fonction du contact</w:t>
+      </w:r>
+      <w:r>
+        <w:t xml:space="preserve"> (1 doigt, 2 doigts, paume)</w:t>
+      </w:r>
+      <w:r>
+        <w:t>.</w:t>
+      </w:r>
+    </w:p>
+    <w:p>
+      <w:pPr>
+        <w:pStyle w:val="Citationintense"/>
+        <w:rPr>
+          <w:b/>
+        </w:rPr>
+      </w:pPr>
+      <w:r>
+        <w:rPr>
+          <w:b/>
+        </w:rPr>
+        <w:t>Résultat des expériences menées</w:t>
+      </w:r>
+    </w:p>
+    <w:p>
+      <w:pPr>
+        <w:rPr>
+          <w:rStyle w:val="Emphaseintense"/>
+        </w:rPr>
+      </w:pPr>
+      <w:r>
+        <w:rPr>
+          <w:rStyle w:val="Emphaseintense"/>
+        </w:rPr>
+        <w:t>La première expérience consistait à tester plusieurs fréquences jusqu’à constatation d’un changement.</w:t>
+      </w:r>
+    </w:p>
+    <w:p>
+      <w:r>
+        <w:t>Nous avons dû remplir un tableau avec nos mesures :</w:t>
+      </w:r>
+      <w:r>
+        <w:pict>
+          <v:shape id="_x0000_i1025" type="#_x0000_t75" style="width:447pt;height:189pt">
+            <v:imagedata r:id="rId5" o:title="tab1"/>
+          </v:shape>
+        </w:pict>
+      </w:r>
     </w:p>
     <w:p>
       <w:r>
         <w:rPr>
           <w:noProof/>
         </w:rPr>
+        <w:lastRenderedPageBreak/>
         <w:pict>
-          <v:shape id="_x0000_s1026" type="#_x0000_t75" style="position:absolute;margin-left:12.9pt;margin-top:615.6pt;width:370.8pt;height:154.7pt;z-index:251659264;mso-position-horizontal-relative:margin;mso-position-vertical-relative:margin">
-            <v:imagedata r:id="rId5" o:title="graph2"/>
+          <v:shape id="_x0000_s1026" type="#_x0000_t75" style="position:absolute;margin-left:18.3pt;margin-top:17.4pt;width:370.8pt;height:154.7pt;z-index:251659264;mso-position-horizontal-relative:margin;mso-position-vertical-relative:margin">
+            <v:imagedata r:id="rId6" o:title="graph2"/>
             <w10:wrap type="square" anchorx="margin" anchory="margin"/>
           </v:shape>
         </w:pict>
@@ -174,11 +271,38 @@
     <w:p/>
     <w:p/>
     <w:p>
-      <w:r>
+      <w:pPr>
         <w:rPr>
           <w:rStyle w:val="Rfrenceintense"/>
         </w:rPr>
-        <w:lastRenderedPageBreak/>
+      </w:pPr>
+    </w:p>
+    <w:p>
+      <w:pPr>
+        <w:rPr>
+          <w:rStyle w:val="Rfrenceintense"/>
+        </w:rPr>
+      </w:pPr>
+    </w:p>
+    <w:p>
+      <w:pPr>
+        <w:rPr>
+          <w:rStyle w:val="Rfrenceintense"/>
+        </w:rPr>
+      </w:pPr>
+    </w:p>
+    <w:p>
+      <w:pPr>
+        <w:rPr>
+          <w:rStyle w:val="Rfrenceintense"/>
+        </w:rPr>
+      </w:pPr>
+    </w:p>
+    <w:p>
+      <w:r>
+        <w:rPr>
+          <w:rStyle w:val="Rfrenceintense"/>
+        </w:rPr>
         <w:t>U</w:t>
       </w:r>
       <w:r>
@@ -206,7 +330,13 @@
         <w:t>L</w:t>
       </w:r>
       <w:r>
-        <w:t xml:space="preserve">e signal diminue car plus on applique de surface sur le légume, plus notre corps emmagasine du courant électrique, et comme notre corps agit comme une résistance et un condensateur, la tension diminue forcément. </w:t>
+        <w:t>e signal diminue car plus on applique de surface sur le légume, plus notre corps emmagasine du courant électrique, et comme notre corps agit comme une résistance et un condensat</w:t>
+      </w:r>
+      <w:r>
+        <w:t>eur, la tension diminue</w:t>
+      </w:r>
+      <w:r>
+        <w:t xml:space="preserve">. </w:t>
       </w:r>
     </w:p>
     <w:p>
@@ -233,106 +363,25 @@
         </w:rPr>
         <w:t>.</w:t>
       </w:r>
-    </w:p>
-    <w:p>
-      <w:pPr>
+      <w:r>
         <w:rPr>
           <w:rStyle w:val="Emphaseintense"/>
-        </w:rPr>
-      </w:pPr>
-    </w:p>
-    <w:p>
-      <w:pPr>
-        <w:rPr>
-          <w:rStyle w:val="Emphaseintense"/>
-        </w:rPr>
-      </w:pPr>
-      <w:r>
-        <w:rPr>
-          <w:rStyle w:val="Emphaseintense"/>
-        </w:rPr>
-        <w:pict>
-          <v:shape id="_x0000_i1033" type="#_x0000_t75" style="width:452.4pt;height:339.6pt">
-            <v:imagedata r:id="rId6" o:title="final graft result"/>
-          </v:shape>
-        </w:pict>
-      </w:r>
-    </w:p>
-    <w:p>
-      <w:r>
-        <w:t xml:space="preserve">Les valeurs de l’amplitude </w:t>
-      </w:r>
-      <w:r>
-        <w:t>du signal évoluent en fonction de la surface que l’on applique sur le légume, plus on applique de surface, plus l’amplitude du signal diminue car notre corps agis comme une résistance et un condensateur.</w:t>
-      </w:r>
-    </w:p>
-    <w:p>
-      <w:pPr>
-        <w:pStyle w:val="Citationintense"/>
-      </w:pPr>
-      <w:r>
-        <w:t xml:space="preserve">Explication du fonctionnement du circuit </w:t>
-      </w:r>
-      <w:r>
-        <w:t>et du fonctionnement du capteur</w:t>
-      </w:r>
-    </w:p>
-    <w:p>
-      <w:r>
-        <w:t>Il y a deux filtres, un passe-bas et un passe-bande, une électrode symbolisée par la patate, la diode redresse le courant, la tension varie en fonction de la surface que l’on applique sur la patate. Les relevés se font sur le port A0.</w:t>
-      </w:r>
-    </w:p>
-    <w:p/>
-    <w:p>
-      <w:pPr>
-        <w:pStyle w:val="Citationintense"/>
-      </w:pPr>
-      <w:r>
-        <w:lastRenderedPageBreak/>
-        <w:t>Présentation du prototype</w:t>
-      </w:r>
-    </w:p>
-    <w:p>
-      <w:r>
-        <w:t xml:space="preserve">Capture d’écran du montage sur </w:t>
-      </w:r>
-      <w:proofErr w:type="spellStart"/>
-      <w:r>
-        <w:t>Fritzing</w:t>
-      </w:r>
-      <w:proofErr w:type="spellEnd"/>
-      <w:r>
-        <w:t> :</w:t>
-      </w:r>
-    </w:p>
-    <w:p>
-      <w:r>
-        <w:pict>
-          <v:shape id="_x0000_i1034" type="#_x0000_t75" style="width:391.8pt;height:393.6pt">
-            <v:imagedata r:id="rId7" o:title="Montage"/>
-          </v:shape>
-        </w:pict>
-      </w:r>
-    </w:p>
-    <w:p>
-      <w:r>
-        <w:rPr>
           <w:noProof/>
           <w:lang w:eastAsia="fr-FR"/>
         </w:rPr>
+        <w:t xml:space="preserve"> </w:t>
+      </w:r>
+      <w:r>
+        <w:rPr>
+          <w:rStyle w:val="Emphaseintense"/>
+          <w:noProof/>
+          <w:lang w:eastAsia="fr-FR"/>
+        </w:rPr>
         <w:drawing>
-          <wp:anchor distT="0" distB="0" distL="114300" distR="114300" simplePos="0" relativeHeight="251661312" behindDoc="0" locked="0" layoutInCell="1" allowOverlap="1">
-            <wp:simplePos x="0" y="0"/>
-            <wp:positionH relativeFrom="page">
-              <wp:posOffset>5182870</wp:posOffset>
-            </wp:positionH>
-            <wp:positionV relativeFrom="margin">
-              <wp:posOffset>6911340</wp:posOffset>
-            </wp:positionV>
-            <wp:extent cx="2194560" cy="1562100"/>
-            <wp:effectExtent l="0" t="0" r="0" b="0"/>
-            <wp:wrapSquare wrapText="bothSides"/>
-            <wp:docPr id="3" name="Image 3" descr="C:\Users\charl\AppData\Local\Microsoft\Windows\INetCacheContent.Word\paume.jpg"/>
+          <wp:inline distT="0" distB="0" distL="0" distR="0" wp14:anchorId="5F4D0692" wp14:editId="2901EFC6">
+            <wp:extent cx="5745480" cy="4312920"/>
+            <wp:effectExtent l="0" t="0" r="7620" b="0"/>
+            <wp:docPr id="4" name="Image 4" descr="final graft result"/>
             <wp:cNvGraphicFramePr>
               <a:graphicFrameLocks xmlns:a="http://schemas.openxmlformats.org/drawingml/2006/main" noChangeAspect="1"/>
             </wp:cNvGraphicFramePr>
@@ -340,13 +389,13 @@
               <a:graphicData uri="http://schemas.openxmlformats.org/drawingml/2006/picture">
                 <pic:pic xmlns:pic="http://schemas.openxmlformats.org/drawingml/2006/picture">
                   <pic:nvPicPr>
-                    <pic:cNvPr id="0" name="Picture 25" descr="C:\Users\charl\AppData\Local\Microsoft\Windows\INetCacheContent.Word\paume.jpg"/>
+                    <pic:cNvPr id="0" name="Picture 8" descr="final graft result"/>
                     <pic:cNvPicPr>
                       <a:picLocks noChangeAspect="1" noChangeArrowheads="1"/>
                     </pic:cNvPicPr>
                   </pic:nvPicPr>
                   <pic:blipFill>
-                    <a:blip r:embed="rId8">
+                    <a:blip r:embed="rId7" cstate="print">
                       <a:extLst>
                         <a:ext uri="{28A0092B-C50C-407E-A947-70E740481C1C}">
                           <a14:useLocalDpi xmlns:a14="http://schemas.microsoft.com/office/drawing/2010/main" val="0"/>
@@ -361,7 +410,7 @@
                   <pic:spPr bwMode="auto">
                     <a:xfrm>
                       <a:off x="0" y="0"/>
-                      <a:ext cx="2194560" cy="1562100"/>
+                      <a:ext cx="5745480" cy="4312920"/>
                     </a:xfrm>
                     <a:prstGeom prst="rect">
                       <a:avLst/>
@@ -374,22 +423,143 @@
                 </pic:pic>
               </a:graphicData>
             </a:graphic>
-          </wp:anchor>
+          </wp:inline>
         </w:drawing>
       </w:r>
-      <w:r>
+    </w:p>
+    <w:p>
+      <w:r>
+        <w:rPr>
+          <w:rStyle w:val="Rfrenceintense"/>
+        </w:rPr>
+        <w:t>L</w:t>
+      </w:r>
+      <w:r>
+        <w:t xml:space="preserve">es valeurs de l’amplitude </w:t>
+      </w:r>
+      <w:r>
+        <w:t>du signal évoluent en fonction de la surface que l’on applique sur le légume, plus on applique de surface, plus l’amplitude du signal diminue car notre corps agis comme une résistance et un condensateur.</w:t>
+      </w:r>
+    </w:p>
+    <w:p>
+      <w:pPr>
+        <w:pStyle w:val="Citationintense"/>
+        <w:rPr>
+          <w:b/>
+        </w:rPr>
+      </w:pPr>
+      <w:r>
+        <w:rPr>
+          <w:b/>
+        </w:rPr>
+        <w:lastRenderedPageBreak/>
+        <w:t xml:space="preserve">Explication du fonctionnement du circuit </w:t>
+      </w:r>
+      <w:r>
+        <w:rPr>
+          <w:b/>
+        </w:rPr>
+        <w:t>et du fonctionnement du capteur</w:t>
+      </w:r>
+    </w:p>
+    <w:p>
+      <w:r>
+        <w:t>Il y a deux filtres, un passe-bas et un passe-bande, une électrode symbolisée par la patate, la diode redresse le courant, la tension varie en fonction de la surface que l’on applique sur la patate.</w:t>
+      </w:r>
+      <w:r>
+        <w:t xml:space="preserve"> </w:t>
+      </w:r>
+      <w:r>
+        <w:t xml:space="preserve"> Les relevés se font sur le port A0.</w:t>
+      </w:r>
+    </w:p>
+    <w:p/>
+    <w:p>
+      <w:pPr>
+        <w:pStyle w:val="Citationintense"/>
+        <w:rPr>
+          <w:b/>
+        </w:rPr>
+      </w:pPr>
+      <w:r>
+        <w:rPr>
+          <w:b/>
+        </w:rPr>
+        <w:t>Présentation du prototype</w:t>
+      </w:r>
+    </w:p>
+    <w:p>
+      <w:pPr>
+        <w:rPr>
+          <w:b/>
+        </w:rPr>
+      </w:pPr>
+      <w:r>
+        <w:rPr>
+          <w:b/>
+        </w:rPr>
+        <w:t xml:space="preserve">Capture d’écran du montage sur </w:t>
+      </w:r>
+      <w:proofErr w:type="spellStart"/>
+      <w:r>
+        <w:rPr>
+          <w:b/>
+        </w:rPr>
+        <w:t>Fritzing</w:t>
+      </w:r>
+      <w:proofErr w:type="spellEnd"/>
+      <w:r>
+        <w:rPr>
+          <w:b/>
+        </w:rPr>
+        <w:t> :</w:t>
+      </w:r>
+    </w:p>
+    <w:p>
+      <w:r>
+        <w:pict>
+          <v:shape id="_x0000_i1027" type="#_x0000_t75" style="width:391.8pt;height:393.6pt">
+            <v:imagedata r:id="rId8" o:title="Montage"/>
+          </v:shape>
+        </w:pict>
+      </w:r>
+    </w:p>
+    <w:p>
+      <w:pPr>
         <w:rPr>
           <w:noProof/>
           <w:lang w:eastAsia="fr-FR"/>
         </w:rPr>
+      </w:pPr>
+      <w:r>
+        <w:rPr>
+          <w:noProof/>
+          <w:lang w:eastAsia="fr-FR"/>
+        </w:rPr>
+        <w:t xml:space="preserve"> </w:t>
+      </w:r>
+    </w:p>
+    <w:p>
+      <w:pPr>
+        <w:rPr>
+          <w:b/>
+        </w:rPr>
+      </w:pPr>
+      <w:r>
+        <w:rPr>
+          <w:b/>
+          <w:noProof/>
+          <w:lang w:eastAsia="fr-FR"/>
+        </w:rPr>
+        <w:lastRenderedPageBreak/>
         <w:drawing>
           <wp:anchor distT="0" distB="0" distL="114300" distR="114300" simplePos="0" relativeHeight="251662336" behindDoc="0" locked="0" layoutInCell="1" allowOverlap="1">
             <wp:simplePos x="0" y="0"/>
             <wp:positionH relativeFrom="margin">
-              <wp:posOffset>2087880</wp:posOffset>
+              <wp:posOffset>1920240</wp:posOffset>
             </wp:positionH>
             <wp:positionV relativeFrom="margin">
-              <wp:posOffset>6911340</wp:posOffset>
+              <wp:posOffset>487680</wp:posOffset>
             </wp:positionV>
             <wp:extent cx="2194560" cy="1562100"/>
             <wp:effectExtent l="0" t="0" r="0" b="0"/>
@@ -440,14 +610,10 @@
         </w:drawing>
       </w:r>
       <w:r>
+        <w:rPr>
+          <w:b/>
+        </w:rPr>
         <w:t>Photos du prototype :</w:t>
-      </w:r>
-      <w:r>
-        <w:rPr>
-          <w:noProof/>
-          <w:lang w:eastAsia="fr-FR"/>
-        </w:rPr>
-        <w:t xml:space="preserve"> </w:t>
       </w:r>
     </w:p>
     <w:p>
@@ -460,10 +626,10 @@
           <wp:anchor distT="0" distB="0" distL="114300" distR="114300" simplePos="0" relativeHeight="251660288" behindDoc="0" locked="0" layoutInCell="1" allowOverlap="1">
             <wp:simplePos x="0" y="0"/>
             <wp:positionH relativeFrom="margin">
-              <wp:posOffset>-106680</wp:posOffset>
+              <wp:posOffset>-274320</wp:posOffset>
             </wp:positionH>
             <wp:positionV relativeFrom="margin">
-              <wp:posOffset>6911340</wp:posOffset>
+              <wp:posOffset>487680</wp:posOffset>
             </wp:positionV>
             <wp:extent cx="2194560" cy="1562100"/>
             <wp:effectExtent l="0" t="0" r="0" b="0"/>
@@ -513,13 +679,105 @@
           </wp:anchor>
         </w:drawing>
       </w:r>
+      <w:r>
+        <w:rPr>
+          <w:noProof/>
+          <w:lang w:eastAsia="fr-FR"/>
+        </w:rPr>
+        <w:drawing>
+          <wp:anchor distT="0" distB="0" distL="114300" distR="114300" simplePos="0" relativeHeight="251661312" behindDoc="0" locked="0" layoutInCell="1" allowOverlap="1">
+            <wp:simplePos x="0" y="0"/>
+            <wp:positionH relativeFrom="page">
+              <wp:posOffset>5015230</wp:posOffset>
+            </wp:positionH>
+            <wp:positionV relativeFrom="margin">
+              <wp:posOffset>487680</wp:posOffset>
+            </wp:positionV>
+            <wp:extent cx="2194560" cy="1562100"/>
+            <wp:effectExtent l="0" t="0" r="0" b="0"/>
+            <wp:wrapSquare wrapText="bothSides"/>
+            <wp:docPr id="3" name="Image 3" descr="C:\Users\charl\AppData\Local\Microsoft\Windows\INetCacheContent.Word\paume.jpg"/>
+            <wp:cNvGraphicFramePr>
+              <a:graphicFrameLocks xmlns:a="http://schemas.openxmlformats.org/drawingml/2006/main" noChangeAspect="1"/>
+            </wp:cNvGraphicFramePr>
+            <a:graphic xmlns:a="http://schemas.openxmlformats.org/drawingml/2006/main">
+              <a:graphicData uri="http://schemas.openxmlformats.org/drawingml/2006/picture">
+                <pic:pic xmlns:pic="http://schemas.openxmlformats.org/drawingml/2006/picture">
+                  <pic:nvPicPr>
+                    <pic:cNvPr id="0" name="Picture 25" descr="C:\Users\charl\AppData\Local\Microsoft\Windows\INetCacheContent.Word\paume.jpg"/>
+                    <pic:cNvPicPr>
+                      <a:picLocks noChangeAspect="1" noChangeArrowheads="1"/>
+                    </pic:cNvPicPr>
+                  </pic:nvPicPr>
+                  <pic:blipFill>
+                    <a:blip r:embed="rId11">
+                      <a:extLst>
+                        <a:ext uri="{28A0092B-C50C-407E-A947-70E740481C1C}">
+                          <a14:useLocalDpi xmlns:a14="http://schemas.microsoft.com/office/drawing/2010/main" val="0"/>
+                        </a:ext>
+                      </a:extLst>
+                    </a:blip>
+                    <a:srcRect/>
+                    <a:stretch>
+                      <a:fillRect/>
+                    </a:stretch>
+                  </pic:blipFill>
+                  <pic:spPr bwMode="auto">
+                    <a:xfrm>
+                      <a:off x="0" y="0"/>
+                      <a:ext cx="2194560" cy="1562100"/>
+                    </a:xfrm>
+                    <a:prstGeom prst="rect">
+                      <a:avLst/>
+                    </a:prstGeom>
+                    <a:noFill/>
+                    <a:ln>
+                      <a:noFill/>
+                    </a:ln>
+                  </pic:spPr>
+                </pic:pic>
+              </a:graphicData>
+            </a:graphic>
+          </wp:anchor>
+        </w:drawing>
+      </w:r>
+    </w:p>
+    <w:p>
+      <w:r>
+        <w:t>1 doigt = 1 LED</w:t>
+      </w:r>
+      <w:r>
+        <w:tab/>
+      </w:r>
+      <w:r>
+        <w:tab/>
+      </w:r>
+      <w:r>
+        <w:tab/>
+        <w:t>2 doigts = 2 LED</w:t>
+      </w:r>
+      <w:r>
+        <w:tab/>
+      </w:r>
+      <w:r>
+        <w:tab/>
+      </w:r>
+      <w:r>
+        <w:tab/>
+        <w:t>la paume = 3 LED</w:t>
+      </w:r>
     </w:p>
     <w:p>
       <w:pPr>
         <w:pStyle w:val="Citationintense"/>
-      </w:pPr>
-      <w:r>
-        <w:lastRenderedPageBreak/>
+        <w:rPr>
+          <w:b/>
+        </w:rPr>
+      </w:pPr>
+      <w:r>
+        <w:rPr>
+          <w:b/>
+        </w:rPr>
         <w:t>Bilan du projet</w:t>
       </w:r>
     </w:p>
@@ -530,10 +788,23 @@
     </w:p>
     <w:p>
       <w:r>
-        <w:t>Ce concept trouve son intérêt en domotique, là où cela faciliterai la vie de tout le monde.</w:t>
-      </w:r>
-      <w:bookmarkStart w:id="0" w:name="_GoBack"/>
-      <w:bookmarkEnd w:id="0"/>
+        <w:t>Ce concept trouve son intérêt dans le domaine de la</w:t>
+      </w:r>
+      <w:r>
+        <w:t xml:space="preserve"> domotique, là où cela </w:t>
+      </w:r>
+      <w:r>
+        <w:t>facilitera</w:t>
+      </w:r>
+      <w:r>
+        <w:t xml:space="preserve"> la vie de tout le monde</w:t>
+      </w:r>
+      <w:r>
+        <w:t xml:space="preserve"> (ouverture des volets, ouverture d’un robinet …)</w:t>
+      </w:r>
+      <w:r>
+        <w:t>.</w:t>
+      </w:r>
     </w:p>
     <w:p>
       <w:r>
@@ -596,7 +867,10 @@
     </w:p>
     <w:p>
       <w:r>
-        <w:t xml:space="preserve">Mais cela est encore plus intéressant, car malgré ces contraintes-ci, nous avons réussis à réaliser notre prototype à temps. </w:t>
+        <w:t>Mais cela est encore plus intéressant, car malgré ces contraintes-ci, nous avons réussis à ré</w:t>
+      </w:r>
+      <w:r>
+        <w:t>aliser notre prototype à temps.</w:t>
       </w:r>
     </w:p>
     <w:sectPr>
@@ -732,6 +1006,7 @@
     <w:lsdException w:name="HTML Sample" w:semiHidden="1" w:unhideWhenUsed="1"/>
     <w:lsdException w:name="HTML Typewriter" w:semiHidden="1" w:unhideWhenUsed="1"/>
     <w:lsdException w:name="HTML Variable" w:semiHidden="1" w:unhideWhenUsed="1"/>
+    <w:lsdException w:name="Normal Table" w:semiHidden="1" w:unhideWhenUsed="1"/>
     <w:lsdException w:name="annotation subject" w:semiHidden="1" w:unhideWhenUsed="1"/>
     <w:lsdException w:name="No List" w:semiHidden="1" w:unhideWhenUsed="1"/>
     <w:lsdException w:name="Outline List 1" w:semiHidden="1" w:unhideWhenUsed="1"/>
@@ -778,8 +1053,10 @@
     <w:lsdException w:name="Table Subtle 2" w:semiHidden="1" w:unhideWhenUsed="1"/>
     <w:lsdException w:name="Table Web 1" w:semiHidden="1" w:unhideWhenUsed="1"/>
     <w:lsdException w:name="Table Web 2" w:semiHidden="1" w:unhideWhenUsed="1"/>
+    <w:lsdException w:name="Table Web 3" w:semiHidden="1" w:unhideWhenUsed="1"/>
     <w:lsdException w:name="Balloon Text" w:semiHidden="1" w:unhideWhenUsed="1"/>
     <w:lsdException w:name="Table Grid" w:uiPriority="39"/>
+    <w:lsdException w:name="Table Theme" w:semiHidden="1" w:unhideWhenUsed="1"/>
     <w:lsdException w:name="Placeholder Text" w:semiHidden="1"/>
     <w:lsdException w:name="No Spacing" w:uiPriority="1" w:qFormat="1"/>
     <w:lsdException w:name="Light Shading" w:uiPriority="60"/>

</xml_diff>

<commit_message>
MAJ de ce soir :)
</commit_message>
<xml_diff>
--- a/Rapport_de_projet_grp2.docx
+++ b/Rapport_de_projet_grp2.docx
@@ -15,8 +15,6 @@
       <w:r>
         <w:rPr>
           <w:noProof/>
-          <w:sz w:val="72"/>
-          <w:szCs w:val="72"/>
         </w:rPr>
         <w:pict>
           <v:shapetype id="_x0000_t75" coordsize="21600,21600" o:spt="75" o:preferrelative="t" path="m@4@5l@4@11@9@11@9@5xe" filled="f" stroked="f">
@@ -38,8 +36,9 @@
             <v:path o:extrusionok="f" gradientshapeok="t" o:connecttype="rect"/>
             <o:lock v:ext="edit" aspectratio="t"/>
           </v:shapetype>
-          <v:shape id="_x0000_s1030" type="#_x0000_t75" style="position:absolute;left:0;text-align:left;margin-left:-70.8pt;margin-top:-70.8pt;width:596.05pt;height:163.2pt;z-index:-251652096;mso-position-horizontal-relative:text;mso-position-vertical-relative:text;mso-width-relative:page;mso-height-relative:page">
-            <v:imagedata r:id="rId4" o:title="exia-JPO-toulouse_01"/>
+          <v:shape id="_x0000_s1033" type="#_x0000_t75" style="position:absolute;left:0;text-align:left;margin-left:-70.3pt;margin-top:-70.2pt;width:708pt;height:193.85pt;z-index:-251652096;mso-position-horizontal-relative:margin;mso-position-vertical-relative:margin">
+            <v:imagedata r:id="rId6" o:title="exia-JPO-toulouse_01"/>
+            <w10:wrap anchorx="margin" anchory="margin"/>
           </v:shape>
         </w:pict>
       </w:r>
@@ -50,8 +49,6 @@
         </w:rPr>
         <w:t xml:space="preserve">                  </w:t>
       </w:r>
-      <w:bookmarkStart w:id="0" w:name="_GoBack"/>
-      <w:bookmarkEnd w:id="0"/>
       <w:proofErr w:type="spellStart"/>
       <w:r>
         <w:rPr>
@@ -237,7 +234,7 @@
       <w:r>
         <w:pict>
           <v:shape id="_x0000_i1025" type="#_x0000_t75" style="width:447pt;height:189pt">
-            <v:imagedata r:id="rId5" o:title="tab1"/>
+            <v:imagedata r:id="rId7" o:title="tab1"/>
           </v:shape>
         </w:pict>
       </w:r>
@@ -250,7 +247,7 @@
         <w:lastRenderedPageBreak/>
         <w:pict>
           <v:shape id="_x0000_s1026" type="#_x0000_t75" style="position:absolute;margin-left:18.3pt;margin-top:17.4pt;width:370.8pt;height:154.7pt;z-index:251659264;mso-position-horizontal-relative:margin;mso-position-vertical-relative:margin">
-            <v:imagedata r:id="rId6" o:title="graph2"/>
+            <v:imagedata r:id="rId8" o:title="graph2"/>
             <w10:wrap type="square" anchorx="margin" anchory="margin"/>
           </v:shape>
         </w:pict>
@@ -377,54 +374,11 @@
           <w:noProof/>
           <w:lang w:eastAsia="fr-FR"/>
         </w:rPr>
-        <w:drawing>
-          <wp:inline distT="0" distB="0" distL="0" distR="0" wp14:anchorId="5F4D0692" wp14:editId="2901EFC6">
-            <wp:extent cx="5745480" cy="4312920"/>
-            <wp:effectExtent l="0" t="0" r="7620" b="0"/>
-            <wp:docPr id="4" name="Image 4" descr="final graft result"/>
-            <wp:cNvGraphicFramePr>
-              <a:graphicFrameLocks xmlns:a="http://schemas.openxmlformats.org/drawingml/2006/main" noChangeAspect="1"/>
-            </wp:cNvGraphicFramePr>
-            <a:graphic xmlns:a="http://schemas.openxmlformats.org/drawingml/2006/main">
-              <a:graphicData uri="http://schemas.openxmlformats.org/drawingml/2006/picture">
-                <pic:pic xmlns:pic="http://schemas.openxmlformats.org/drawingml/2006/picture">
-                  <pic:nvPicPr>
-                    <pic:cNvPr id="0" name="Picture 8" descr="final graft result"/>
-                    <pic:cNvPicPr>
-                      <a:picLocks noChangeAspect="1" noChangeArrowheads="1"/>
-                    </pic:cNvPicPr>
-                  </pic:nvPicPr>
-                  <pic:blipFill>
-                    <a:blip r:embed="rId7" cstate="print">
-                      <a:extLst>
-                        <a:ext uri="{28A0092B-C50C-407E-A947-70E740481C1C}">
-                          <a14:useLocalDpi xmlns:a14="http://schemas.microsoft.com/office/drawing/2010/main" val="0"/>
-                        </a:ext>
-                      </a:extLst>
-                    </a:blip>
-                    <a:srcRect/>
-                    <a:stretch>
-                      <a:fillRect/>
-                    </a:stretch>
-                  </pic:blipFill>
-                  <pic:spPr bwMode="auto">
-                    <a:xfrm>
-                      <a:off x="0" y="0"/>
-                      <a:ext cx="5745480" cy="4312920"/>
-                    </a:xfrm>
-                    <a:prstGeom prst="rect">
-                      <a:avLst/>
-                    </a:prstGeom>
-                    <a:noFill/>
-                    <a:ln>
-                      <a:noFill/>
-                    </a:ln>
-                  </pic:spPr>
-                </pic:pic>
-              </a:graphicData>
-            </a:graphic>
-          </wp:inline>
-        </w:drawing>
+        <w:pict>
+          <v:shape id="_x0000_i1029" type="#_x0000_t75" style="width:452.4pt;height:339pt">
+            <v:imagedata r:id="rId9" o:title="final graft result"/>
+          </v:shape>
+        </w:pict>
       </w:r>
     </w:p>
     <w:p>
@@ -518,8 +472,8 @@
     <w:p>
       <w:r>
         <w:pict>
-          <v:shape id="_x0000_i1027" type="#_x0000_t75" style="width:391.8pt;height:393.6pt">
-            <v:imagedata r:id="rId8" o:title="Montage"/>
+          <v:shape id="_x0000_i1026" type="#_x0000_t75" style="width:391.8pt;height:393.6pt">
+            <v:imagedata r:id="rId10" o:title="Montage"/>
           </v:shape>
         </w:pict>
       </w:r>
@@ -573,138 +527,6 @@
                 <pic:pic xmlns:pic="http://schemas.openxmlformats.org/drawingml/2006/picture">
                   <pic:nvPicPr>
                     <pic:cNvPr id="0" name="Picture 23" descr="C:\Users\charl\AppData\Local\Microsoft\Windows\INetCacheContent.Word\2doigt.jpg"/>
-                    <pic:cNvPicPr>
-                      <a:picLocks noChangeAspect="1" noChangeArrowheads="1"/>
-                    </pic:cNvPicPr>
-                  </pic:nvPicPr>
-                  <pic:blipFill>
-                    <a:blip r:embed="rId9">
-                      <a:extLst>
-                        <a:ext uri="{28A0092B-C50C-407E-A947-70E740481C1C}">
-                          <a14:useLocalDpi xmlns:a14="http://schemas.microsoft.com/office/drawing/2010/main" val="0"/>
-                        </a:ext>
-                      </a:extLst>
-                    </a:blip>
-                    <a:srcRect/>
-                    <a:stretch>
-                      <a:fillRect/>
-                    </a:stretch>
-                  </pic:blipFill>
-                  <pic:spPr bwMode="auto">
-                    <a:xfrm>
-                      <a:off x="0" y="0"/>
-                      <a:ext cx="2194560" cy="1562100"/>
-                    </a:xfrm>
-                    <a:prstGeom prst="rect">
-                      <a:avLst/>
-                    </a:prstGeom>
-                    <a:noFill/>
-                    <a:ln>
-                      <a:noFill/>
-                    </a:ln>
-                  </pic:spPr>
-                </pic:pic>
-              </a:graphicData>
-            </a:graphic>
-          </wp:anchor>
-        </w:drawing>
-      </w:r>
-      <w:r>
-        <w:rPr>
-          <w:b/>
-        </w:rPr>
-        <w:t>Photos du prototype :</w:t>
-      </w:r>
-    </w:p>
-    <w:p>
-      <w:r>
-        <w:rPr>
-          <w:noProof/>
-          <w:lang w:eastAsia="fr-FR"/>
-        </w:rPr>
-        <w:drawing>
-          <wp:anchor distT="0" distB="0" distL="114300" distR="114300" simplePos="0" relativeHeight="251660288" behindDoc="0" locked="0" layoutInCell="1" allowOverlap="1">
-            <wp:simplePos x="0" y="0"/>
-            <wp:positionH relativeFrom="margin">
-              <wp:posOffset>-274320</wp:posOffset>
-            </wp:positionH>
-            <wp:positionV relativeFrom="margin">
-              <wp:posOffset>487680</wp:posOffset>
-            </wp:positionV>
-            <wp:extent cx="2194560" cy="1562100"/>
-            <wp:effectExtent l="0" t="0" r="0" b="0"/>
-            <wp:wrapSquare wrapText="bothSides"/>
-            <wp:docPr id="1" name="Image 1" descr="C:\Users\charl\AppData\Local\Microsoft\Windows\INetCacheContent.Word\1doigt.jpg"/>
-            <wp:cNvGraphicFramePr>
-              <a:graphicFrameLocks xmlns:a="http://schemas.openxmlformats.org/drawingml/2006/main" noChangeAspect="1"/>
-            </wp:cNvGraphicFramePr>
-            <a:graphic xmlns:a="http://schemas.openxmlformats.org/drawingml/2006/main">
-              <a:graphicData uri="http://schemas.openxmlformats.org/drawingml/2006/picture">
-                <pic:pic xmlns:pic="http://schemas.openxmlformats.org/drawingml/2006/picture">
-                  <pic:nvPicPr>
-                    <pic:cNvPr id="0" name="Picture 17" descr="C:\Users\charl\AppData\Local\Microsoft\Windows\INetCacheContent.Word\1doigt.jpg"/>
-                    <pic:cNvPicPr>
-                      <a:picLocks noChangeAspect="1" noChangeArrowheads="1"/>
-                    </pic:cNvPicPr>
-                  </pic:nvPicPr>
-                  <pic:blipFill>
-                    <a:blip r:embed="rId10">
-                      <a:extLst>
-                        <a:ext uri="{28A0092B-C50C-407E-A947-70E740481C1C}">
-                          <a14:useLocalDpi xmlns:a14="http://schemas.microsoft.com/office/drawing/2010/main" val="0"/>
-                        </a:ext>
-                      </a:extLst>
-                    </a:blip>
-                    <a:srcRect/>
-                    <a:stretch>
-                      <a:fillRect/>
-                    </a:stretch>
-                  </pic:blipFill>
-                  <pic:spPr bwMode="auto">
-                    <a:xfrm>
-                      <a:off x="0" y="0"/>
-                      <a:ext cx="2194560" cy="1562100"/>
-                    </a:xfrm>
-                    <a:prstGeom prst="rect">
-                      <a:avLst/>
-                    </a:prstGeom>
-                    <a:noFill/>
-                    <a:ln>
-                      <a:noFill/>
-                    </a:ln>
-                  </pic:spPr>
-                </pic:pic>
-              </a:graphicData>
-            </a:graphic>
-          </wp:anchor>
-        </w:drawing>
-      </w:r>
-      <w:r>
-        <w:rPr>
-          <w:noProof/>
-          <w:lang w:eastAsia="fr-FR"/>
-        </w:rPr>
-        <w:drawing>
-          <wp:anchor distT="0" distB="0" distL="114300" distR="114300" simplePos="0" relativeHeight="251661312" behindDoc="0" locked="0" layoutInCell="1" allowOverlap="1">
-            <wp:simplePos x="0" y="0"/>
-            <wp:positionH relativeFrom="page">
-              <wp:posOffset>5015230</wp:posOffset>
-            </wp:positionH>
-            <wp:positionV relativeFrom="margin">
-              <wp:posOffset>487680</wp:posOffset>
-            </wp:positionV>
-            <wp:extent cx="2194560" cy="1562100"/>
-            <wp:effectExtent l="0" t="0" r="0" b="0"/>
-            <wp:wrapSquare wrapText="bothSides"/>
-            <wp:docPr id="3" name="Image 3" descr="C:\Users\charl\AppData\Local\Microsoft\Windows\INetCacheContent.Word\paume.jpg"/>
-            <wp:cNvGraphicFramePr>
-              <a:graphicFrameLocks xmlns:a="http://schemas.openxmlformats.org/drawingml/2006/main" noChangeAspect="1"/>
-            </wp:cNvGraphicFramePr>
-            <a:graphic xmlns:a="http://schemas.openxmlformats.org/drawingml/2006/main">
-              <a:graphicData uri="http://schemas.openxmlformats.org/drawingml/2006/picture">
-                <pic:pic xmlns:pic="http://schemas.openxmlformats.org/drawingml/2006/picture">
-                  <pic:nvPicPr>
-                    <pic:cNvPr id="0" name="Picture 25" descr="C:\Users\charl\AppData\Local\Microsoft\Windows\INetCacheContent.Word\paume.jpg"/>
                     <pic:cNvPicPr>
                       <a:picLocks noChangeAspect="1" noChangeArrowheads="1"/>
                     </pic:cNvPicPr>
@@ -741,6 +563,138 @@
           </wp:anchor>
         </w:drawing>
       </w:r>
+      <w:r>
+        <w:rPr>
+          <w:b/>
+        </w:rPr>
+        <w:t>Photos du prototype :</w:t>
+      </w:r>
+    </w:p>
+    <w:p>
+      <w:r>
+        <w:rPr>
+          <w:noProof/>
+          <w:lang w:eastAsia="fr-FR"/>
+        </w:rPr>
+        <w:drawing>
+          <wp:anchor distT="0" distB="0" distL="114300" distR="114300" simplePos="0" relativeHeight="251660288" behindDoc="0" locked="0" layoutInCell="1" allowOverlap="1">
+            <wp:simplePos x="0" y="0"/>
+            <wp:positionH relativeFrom="margin">
+              <wp:posOffset>-274320</wp:posOffset>
+            </wp:positionH>
+            <wp:positionV relativeFrom="margin">
+              <wp:posOffset>487680</wp:posOffset>
+            </wp:positionV>
+            <wp:extent cx="2194560" cy="1562100"/>
+            <wp:effectExtent l="0" t="0" r="0" b="0"/>
+            <wp:wrapSquare wrapText="bothSides"/>
+            <wp:docPr id="1" name="Image 1" descr="C:\Users\charl\AppData\Local\Microsoft\Windows\INetCacheContent.Word\1doigt.jpg"/>
+            <wp:cNvGraphicFramePr>
+              <a:graphicFrameLocks xmlns:a="http://schemas.openxmlformats.org/drawingml/2006/main" noChangeAspect="1"/>
+            </wp:cNvGraphicFramePr>
+            <a:graphic xmlns:a="http://schemas.openxmlformats.org/drawingml/2006/main">
+              <a:graphicData uri="http://schemas.openxmlformats.org/drawingml/2006/picture">
+                <pic:pic xmlns:pic="http://schemas.openxmlformats.org/drawingml/2006/picture">
+                  <pic:nvPicPr>
+                    <pic:cNvPr id="0" name="Picture 17" descr="C:\Users\charl\AppData\Local\Microsoft\Windows\INetCacheContent.Word\1doigt.jpg"/>
+                    <pic:cNvPicPr>
+                      <a:picLocks noChangeAspect="1" noChangeArrowheads="1"/>
+                    </pic:cNvPicPr>
+                  </pic:nvPicPr>
+                  <pic:blipFill>
+                    <a:blip r:embed="rId12">
+                      <a:extLst>
+                        <a:ext uri="{28A0092B-C50C-407E-A947-70E740481C1C}">
+                          <a14:useLocalDpi xmlns:a14="http://schemas.microsoft.com/office/drawing/2010/main" val="0"/>
+                        </a:ext>
+                      </a:extLst>
+                    </a:blip>
+                    <a:srcRect/>
+                    <a:stretch>
+                      <a:fillRect/>
+                    </a:stretch>
+                  </pic:blipFill>
+                  <pic:spPr bwMode="auto">
+                    <a:xfrm>
+                      <a:off x="0" y="0"/>
+                      <a:ext cx="2194560" cy="1562100"/>
+                    </a:xfrm>
+                    <a:prstGeom prst="rect">
+                      <a:avLst/>
+                    </a:prstGeom>
+                    <a:noFill/>
+                    <a:ln>
+                      <a:noFill/>
+                    </a:ln>
+                  </pic:spPr>
+                </pic:pic>
+              </a:graphicData>
+            </a:graphic>
+          </wp:anchor>
+        </w:drawing>
+      </w:r>
+      <w:r>
+        <w:rPr>
+          <w:noProof/>
+          <w:lang w:eastAsia="fr-FR"/>
+        </w:rPr>
+        <w:drawing>
+          <wp:anchor distT="0" distB="0" distL="114300" distR="114300" simplePos="0" relativeHeight="251661312" behindDoc="0" locked="0" layoutInCell="1" allowOverlap="1">
+            <wp:simplePos x="0" y="0"/>
+            <wp:positionH relativeFrom="page">
+              <wp:posOffset>5015230</wp:posOffset>
+            </wp:positionH>
+            <wp:positionV relativeFrom="margin">
+              <wp:posOffset>487680</wp:posOffset>
+            </wp:positionV>
+            <wp:extent cx="2194560" cy="1562100"/>
+            <wp:effectExtent l="0" t="0" r="0" b="0"/>
+            <wp:wrapSquare wrapText="bothSides"/>
+            <wp:docPr id="3" name="Image 3" descr="C:\Users\charl\AppData\Local\Microsoft\Windows\INetCacheContent.Word\paume.jpg"/>
+            <wp:cNvGraphicFramePr>
+              <a:graphicFrameLocks xmlns:a="http://schemas.openxmlformats.org/drawingml/2006/main" noChangeAspect="1"/>
+            </wp:cNvGraphicFramePr>
+            <a:graphic xmlns:a="http://schemas.openxmlformats.org/drawingml/2006/main">
+              <a:graphicData uri="http://schemas.openxmlformats.org/drawingml/2006/picture">
+                <pic:pic xmlns:pic="http://schemas.openxmlformats.org/drawingml/2006/picture">
+                  <pic:nvPicPr>
+                    <pic:cNvPr id="0" name="Picture 25" descr="C:\Users\charl\AppData\Local\Microsoft\Windows\INetCacheContent.Word\paume.jpg"/>
+                    <pic:cNvPicPr>
+                      <a:picLocks noChangeAspect="1" noChangeArrowheads="1"/>
+                    </pic:cNvPicPr>
+                  </pic:nvPicPr>
+                  <pic:blipFill>
+                    <a:blip r:embed="rId13">
+                      <a:extLst>
+                        <a:ext uri="{28A0092B-C50C-407E-A947-70E740481C1C}">
+                          <a14:useLocalDpi xmlns:a14="http://schemas.microsoft.com/office/drawing/2010/main" val="0"/>
+                        </a:ext>
+                      </a:extLst>
+                    </a:blip>
+                    <a:srcRect/>
+                    <a:stretch>
+                      <a:fillRect/>
+                    </a:stretch>
+                  </pic:blipFill>
+                  <pic:spPr bwMode="auto">
+                    <a:xfrm>
+                      <a:off x="0" y="0"/>
+                      <a:ext cx="2194560" cy="1562100"/>
+                    </a:xfrm>
+                    <a:prstGeom prst="rect">
+                      <a:avLst/>
+                    </a:prstGeom>
+                    <a:noFill/>
+                    <a:ln>
+                      <a:noFill/>
+                    </a:ln>
+                  </pic:spPr>
+                </pic:pic>
+              </a:graphicData>
+            </a:graphic>
+          </wp:anchor>
+        </w:drawing>
+      </w:r>
     </w:p>
     <w:p>
       <w:r>
@@ -810,6 +764,8 @@
       <w:r>
         <w:t>Il aurait été possible d’améliorer la vitesse de détection avec le choix des condensateurs ainsi que l’écart entre les tensions mesurées selon chaque surface de contact appliquée.</w:t>
       </w:r>
+      <w:bookmarkStart w:id="0" w:name="_GoBack"/>
+      <w:bookmarkEnd w:id="0"/>
     </w:p>
     <w:p>
       <w:r>
@@ -874,6 +830,7 @@
       </w:r>
     </w:p>
     <w:sectPr>
+      <w:footerReference w:type="default" r:id="rId14"/>
       <w:pgSz w:w="11906" w:h="16838"/>
       <w:pgMar w:top="1417" w:right="1417" w:bottom="1417" w:left="1417" w:header="708" w:footer="708" w:gutter="0"/>
       <w:cols w:space="708"/>
@@ -881,6 +838,104 @@
     </w:sectPr>
   </w:body>
 </w:document>
+</file>
+
+<file path=word/endnotes.xml><?xml version="1.0" encoding="utf-8"?>
+<w:endnotes xmlns:wpc="http://schemas.microsoft.com/office/word/2010/wordprocessingCanvas" xmlns:cx="http://schemas.microsoft.com/office/drawing/2014/chartex" xmlns:cx1="http://schemas.microsoft.com/office/drawing/2015/9/8/chartex" xmlns:cx2="http://schemas.microsoft.com/office/drawing/2015/10/21/chartex" xmlns:cx3="http://schemas.microsoft.com/office/drawing/2016/5/9/chartex" xmlns:cx4="http://schemas.microsoft.com/office/drawing/2016/5/10/chartex" xmlns:cx5="http://schemas.microsoft.com/office/drawing/2016/5/11/chartex" xmlns:mc="http://schemas.openxmlformats.org/markup-compatibility/2006" xmlns:o="urn:schemas-microsoft-com:office:office" xmlns:r="http://schemas.openxmlformats.org/officeDocument/2006/relationships" xmlns:m="http://schemas.openxmlformats.org/officeDocument/2006/math" xmlns:v="urn:schemas-microsoft-com:vml" xmlns:wp14="http://schemas.microsoft.com/office/word/2010/wordprocessingDrawing" xmlns:wp="http://schemas.openxmlformats.org/drawingml/2006/wordprocessingDrawing" xmlns:w10="urn:schemas-microsoft-com:office:word" xmlns:w="http://schemas.openxmlformats.org/wordprocessingml/2006/main" xmlns:w14="http://schemas.microsoft.com/office/word/2010/wordml" xmlns:w15="http://schemas.microsoft.com/office/word/2012/wordml" xmlns:w16se="http://schemas.microsoft.com/office/word/2015/wordml/symex" xmlns:wpg="http://schemas.microsoft.com/office/word/2010/wordprocessingGroup" xmlns:wpi="http://schemas.microsoft.com/office/word/2010/wordprocessingInk" xmlns:wne="http://schemas.microsoft.com/office/word/2006/wordml" xmlns:wps="http://schemas.microsoft.com/office/word/2010/wordprocessingShape" mc:Ignorable="w14 w15 w16se wp14">
+  <w:endnote w:type="separator" w:id="-1">
+    <w:p>
+      <w:pPr>
+        <w:spacing w:after="0" w:line="240" w:lineRule="auto"/>
+      </w:pPr>
+      <w:r>
+        <w:separator/>
+      </w:r>
+    </w:p>
+  </w:endnote>
+  <w:endnote w:type="continuationSeparator" w:id="0">
+    <w:p>
+      <w:pPr>
+        <w:spacing w:after="0" w:line="240" w:lineRule="auto"/>
+      </w:pPr>
+      <w:r>
+        <w:continuationSeparator/>
+      </w:r>
+    </w:p>
+  </w:endnote>
+</w:endnotes>
+</file>
+
+<file path=word/footer1.xml><?xml version="1.0" encoding="utf-8"?>
+<w:ftr xmlns:wpc="http://schemas.microsoft.com/office/word/2010/wordprocessingCanvas" xmlns:cx="http://schemas.microsoft.com/office/drawing/2014/chartex" xmlns:cx1="http://schemas.microsoft.com/office/drawing/2015/9/8/chartex" xmlns:cx2="http://schemas.microsoft.com/office/drawing/2015/10/21/chartex" xmlns:cx3="http://schemas.microsoft.com/office/drawing/2016/5/9/chartex" xmlns:cx4="http://schemas.microsoft.com/office/drawing/2016/5/10/chartex" xmlns:cx5="http://schemas.microsoft.com/office/drawing/2016/5/11/chartex" xmlns:mc="http://schemas.openxmlformats.org/markup-compatibility/2006" xmlns:o="urn:schemas-microsoft-com:office:office" xmlns:r="http://schemas.openxmlformats.org/officeDocument/2006/relationships" xmlns:m="http://schemas.openxmlformats.org/officeDocument/2006/math" xmlns:v="urn:schemas-microsoft-com:vml" xmlns:wp14="http://schemas.microsoft.com/office/word/2010/wordprocessingDrawing" xmlns:wp="http://schemas.openxmlformats.org/drawingml/2006/wordprocessingDrawing" xmlns:w10="urn:schemas-microsoft-com:office:word" xmlns:w="http://schemas.openxmlformats.org/wordprocessingml/2006/main" xmlns:w14="http://schemas.microsoft.com/office/word/2010/wordml" xmlns:w15="http://schemas.microsoft.com/office/word/2012/wordml" xmlns:w16se="http://schemas.microsoft.com/office/word/2015/wordml/symex" xmlns:wpg="http://schemas.microsoft.com/office/word/2010/wordprocessingGroup" xmlns:wpi="http://schemas.microsoft.com/office/word/2010/wordprocessingInk" xmlns:wne="http://schemas.microsoft.com/office/word/2006/wordml" xmlns:wps="http://schemas.microsoft.com/office/word/2010/wordprocessingShape" mc:Ignorable="w14 w15 w16se wp14">
+  <w:sdt>
+    <w:sdtPr>
+      <w:id w:val="5877237"/>
+      <w:docPartObj>
+        <w:docPartGallery w:val="Page Numbers (Bottom of Page)"/>
+        <w:docPartUnique/>
+      </w:docPartObj>
+    </w:sdtPr>
+    <w:sdtContent>
+      <w:p>
+        <w:pPr>
+          <w:pStyle w:val="Pieddepage"/>
+          <w:jc w:val="right"/>
+        </w:pPr>
+        <w:r>
+          <w:fldChar w:fldCharType="begin"/>
+        </w:r>
+        <w:r>
+          <w:instrText>PAGE   \* MERGEFORMAT</w:instrText>
+        </w:r>
+        <w:r>
+          <w:fldChar w:fldCharType="separate"/>
+        </w:r>
+        <w:r>
+          <w:rPr>
+            <w:noProof/>
+          </w:rPr>
+          <w:t>2</w:t>
+        </w:r>
+        <w:r>
+          <w:fldChar w:fldCharType="end"/>
+        </w:r>
+        <w:r>
+          <w:t>/4</w:t>
+        </w:r>
+      </w:p>
+    </w:sdtContent>
+  </w:sdt>
+  <w:p>
+    <w:pPr>
+      <w:pStyle w:val="Pieddepage"/>
+    </w:pPr>
+  </w:p>
+</w:ftr>
+</file>
+
+<file path=word/footnotes.xml><?xml version="1.0" encoding="utf-8"?>
+<w:footnotes xmlns:wpc="http://schemas.microsoft.com/office/word/2010/wordprocessingCanvas" xmlns:cx="http://schemas.microsoft.com/office/drawing/2014/chartex" xmlns:cx1="http://schemas.microsoft.com/office/drawing/2015/9/8/chartex" xmlns:cx2="http://schemas.microsoft.com/office/drawing/2015/10/21/chartex" xmlns:cx3="http://schemas.microsoft.com/office/drawing/2016/5/9/chartex" xmlns:cx4="http://schemas.microsoft.com/office/drawing/2016/5/10/chartex" xmlns:cx5="http://schemas.microsoft.com/office/drawing/2016/5/11/chartex" xmlns:mc="http://schemas.openxmlformats.org/markup-compatibility/2006" xmlns:o="urn:schemas-microsoft-com:office:office" xmlns:r="http://schemas.openxmlformats.org/officeDocument/2006/relationships" xmlns:m="http://schemas.openxmlformats.org/officeDocument/2006/math" xmlns:v="urn:schemas-microsoft-com:vml" xmlns:wp14="http://schemas.microsoft.com/office/word/2010/wordprocessingDrawing" xmlns:wp="http://schemas.openxmlformats.org/drawingml/2006/wordprocessingDrawing" xmlns:w10="urn:schemas-microsoft-com:office:word" xmlns:w="http://schemas.openxmlformats.org/wordprocessingml/2006/main" xmlns:w14="http://schemas.microsoft.com/office/word/2010/wordml" xmlns:w15="http://schemas.microsoft.com/office/word/2012/wordml" xmlns:w16se="http://schemas.microsoft.com/office/word/2015/wordml/symex" xmlns:wpg="http://schemas.microsoft.com/office/word/2010/wordprocessingGroup" xmlns:wpi="http://schemas.microsoft.com/office/word/2010/wordprocessingInk" xmlns:wne="http://schemas.microsoft.com/office/word/2006/wordml" xmlns:wps="http://schemas.microsoft.com/office/word/2010/wordprocessingShape" mc:Ignorable="w14 w15 w16se wp14">
+  <w:footnote w:type="separator" w:id="-1">
+    <w:p>
+      <w:pPr>
+        <w:spacing w:after="0" w:line="240" w:lineRule="auto"/>
+      </w:pPr>
+      <w:r>
+        <w:separator/>
+      </w:r>
+    </w:p>
+  </w:footnote>
+  <w:footnote w:type="continuationSeparator" w:id="0">
+    <w:p>
+      <w:pPr>
+        <w:spacing w:after="0" w:line="240" w:lineRule="auto"/>
+      </w:pPr>
+      <w:r>
+        <w:continuationSeparator/>
+      </w:r>
+    </w:p>
+  </w:footnote>
+</w:footnotes>
 </file>
 
 <file path=word/styles.xml><?xml version="1.0" encoding="utf-8"?>
@@ -1433,7 +1488,608 @@
       <w:color w:val="B01513" w:themeColor="accent1"/>
     </w:rPr>
   </w:style>
+  <w:style w:type="paragraph" w:styleId="En-tte">
+    <w:name w:val="header"/>
+    <w:basedOn w:val="Normal"/>
+    <w:link w:val="En-tteCar"/>
+    <w:uiPriority w:val="99"/>
+    <w:unhideWhenUsed/>
+    <w:rsid w:val="00574FF2"/>
+    <w:pPr>
+      <w:tabs>
+        <w:tab w:val="center" w:pos="4536"/>
+        <w:tab w:val="right" w:pos="9072"/>
+      </w:tabs>
+      <w:spacing w:after="0" w:line="240" w:lineRule="auto"/>
+    </w:pPr>
+  </w:style>
+  <w:style w:type="character" w:customStyle="1" w:styleId="En-tteCar">
+    <w:name w:val="En-tête Car"/>
+    <w:basedOn w:val="Policepardfaut"/>
+    <w:link w:val="En-tte"/>
+    <w:uiPriority w:val="99"/>
+    <w:rsid w:val="00574FF2"/>
+  </w:style>
+  <w:style w:type="paragraph" w:styleId="Pieddepage">
+    <w:name w:val="footer"/>
+    <w:basedOn w:val="Normal"/>
+    <w:link w:val="PieddepageCar"/>
+    <w:uiPriority w:val="99"/>
+    <w:unhideWhenUsed/>
+    <w:rsid w:val="00574FF2"/>
+    <w:pPr>
+      <w:tabs>
+        <w:tab w:val="center" w:pos="4536"/>
+        <w:tab w:val="right" w:pos="9072"/>
+      </w:tabs>
+      <w:spacing w:after="0" w:line="240" w:lineRule="auto"/>
+    </w:pPr>
+  </w:style>
+  <w:style w:type="character" w:customStyle="1" w:styleId="PieddepageCar">
+    <w:name w:val="Pied de page Car"/>
+    <w:basedOn w:val="Policepardfaut"/>
+    <w:link w:val="Pieddepage"/>
+    <w:uiPriority w:val="99"/>
+    <w:rsid w:val="00574FF2"/>
+  </w:style>
+  <w:style w:type="character" w:styleId="Textedelespacerserv">
+    <w:name w:val="Placeholder Text"/>
+    <w:basedOn w:val="Policepardfaut"/>
+    <w:uiPriority w:val="99"/>
+    <w:semiHidden/>
+    <w:rsid w:val="00574FF2"/>
+    <w:rPr>
+      <w:color w:val="808080"/>
+    </w:rPr>
+  </w:style>
+  <w:style w:type="paragraph" w:styleId="Lgende">
+    <w:name w:val="caption"/>
+    <w:basedOn w:val="Normal"/>
+    <w:next w:val="Normal"/>
+    <w:uiPriority w:val="35"/>
+    <w:unhideWhenUsed/>
+    <w:qFormat/>
+    <w:rsid w:val="00574FF2"/>
+    <w:pPr>
+      <w:spacing w:after="200" w:line="240" w:lineRule="auto"/>
+    </w:pPr>
+    <w:rPr>
+      <w:i/>
+      <w:iCs/>
+      <w:color w:val="1E5155" w:themeColor="text2"/>
+      <w:sz w:val="18"/>
+      <w:szCs w:val="18"/>
+    </w:rPr>
+  </w:style>
 </w:styles>
+</file>
+
+<file path=word/glossary/document.xml><?xml version="1.0" encoding="utf-8"?>
+<w:glossaryDocument xmlns:wpc="http://schemas.microsoft.com/office/word/2010/wordprocessingCanvas" xmlns:cx="http://schemas.microsoft.com/office/drawing/2014/chartex" xmlns:cx1="http://schemas.microsoft.com/office/drawing/2015/9/8/chartex" xmlns:cx2="http://schemas.microsoft.com/office/drawing/2015/10/21/chartex" xmlns:cx3="http://schemas.microsoft.com/office/drawing/2016/5/9/chartex" xmlns:cx4="http://schemas.microsoft.com/office/drawing/2016/5/10/chartex" xmlns:cx5="http://schemas.microsoft.com/office/drawing/2016/5/11/chartex" xmlns:mc="http://schemas.openxmlformats.org/markup-compatibility/2006" xmlns:o="urn:schemas-microsoft-com:office:office" xmlns:r="http://schemas.openxmlformats.org/officeDocument/2006/relationships" xmlns:m="http://schemas.openxmlformats.org/officeDocument/2006/math" xmlns:v="urn:schemas-microsoft-com:vml" xmlns:wp14="http://schemas.microsoft.com/office/word/2010/wordprocessingDrawing" xmlns:wp="http://schemas.openxmlformats.org/drawingml/2006/wordprocessingDrawing" xmlns:w10="urn:schemas-microsoft-com:office:word" xmlns:w="http://schemas.openxmlformats.org/wordprocessingml/2006/main" xmlns:w14="http://schemas.microsoft.com/office/word/2010/wordml" xmlns:w15="http://schemas.microsoft.com/office/word/2012/wordml" xmlns:w16se="http://schemas.microsoft.com/office/word/2015/wordml/symex" xmlns:wpg="http://schemas.microsoft.com/office/word/2010/wordprocessingGroup" xmlns:wpi="http://schemas.microsoft.com/office/word/2010/wordprocessingInk" xmlns:wne="http://schemas.microsoft.com/office/word/2006/wordml" xmlns:wps="http://schemas.microsoft.com/office/word/2010/wordprocessingShape" mc:Ignorable="w14 w15 w16se wp14"/>
+</file>
+
+<file path=word/glossary/fontTable.xml><?xml version="1.0" encoding="utf-8"?>
+<w:fonts xmlns:mc="http://schemas.openxmlformats.org/markup-compatibility/2006" xmlns:r="http://schemas.openxmlformats.org/officeDocument/2006/relationships" xmlns:w="http://schemas.openxmlformats.org/wordprocessingml/2006/main" xmlns:w14="http://schemas.microsoft.com/office/word/2010/wordml" xmlns:w15="http://schemas.microsoft.com/office/word/2012/wordml" xmlns:w16se="http://schemas.microsoft.com/office/word/2015/wordml/symex" mc:Ignorable="w14 w15 w16se">
+  <w:font w:name="Century Gothic">
+    <w:panose1 w:val="020B0502020202020204"/>
+    <w:charset w:val="00"/>
+    <w:family w:val="swiss"/>
+    <w:pitch w:val="variable"/>
+    <w:sig w:usb0="00000287" w:usb1="00000000" w:usb2="00000000" w:usb3="00000000" w:csb0="0000009F" w:csb1="00000000"/>
+  </w:font>
+  <w:font w:name="Times New Roman">
+    <w:panose1 w:val="02020603050405020304"/>
+    <w:charset w:val="00"/>
+    <w:family w:val="roman"/>
+    <w:pitch w:val="variable"/>
+    <w:sig w:usb0="E0002EFF" w:usb1="C000785B" w:usb2="00000009" w:usb3="00000000" w:csb0="000001FF" w:csb1="00000000"/>
+  </w:font>
+  <w:font w:name="Calibri">
+    <w:panose1 w:val="020F0502020204030204"/>
+    <w:charset w:val="00"/>
+    <w:family w:val="swiss"/>
+    <w:pitch w:val="variable"/>
+    <w:sig w:usb0="E0002AFF" w:usb1="C000247B" w:usb2="00000009" w:usb3="00000000" w:csb0="000001FF" w:csb1="00000000"/>
+  </w:font>
+  <w:font w:name="Calibri Light">
+    <w:panose1 w:val="020F0302020204030204"/>
+    <w:charset w:val="00"/>
+    <w:family w:val="swiss"/>
+    <w:pitch w:val="variable"/>
+    <w:sig w:usb0="E0002AFF" w:usb1="C000247B" w:usb2="00000009" w:usb3="00000000" w:csb0="000001FF" w:csb1="00000000"/>
+  </w:font>
+</w:fonts>
+</file>
+
+<file path=word/glossary/settings.xml><?xml version="1.0" encoding="utf-8"?>
+<w:settings xmlns:mc="http://schemas.openxmlformats.org/markup-compatibility/2006" xmlns:o="urn:schemas-microsoft-com:office:office" xmlns:r="http://schemas.openxmlformats.org/officeDocument/2006/relationships" xmlns:m="http://schemas.openxmlformats.org/officeDocument/2006/math" xmlns:v="urn:schemas-microsoft-com:vml" xmlns:w10="urn:schemas-microsoft-com:office:word" xmlns:w="http://schemas.openxmlformats.org/wordprocessingml/2006/main" xmlns:w14="http://schemas.microsoft.com/office/word/2010/wordml" xmlns:w15="http://schemas.microsoft.com/office/word/2012/wordml" xmlns:w16se="http://schemas.microsoft.com/office/word/2015/wordml/symex" xmlns:sl="http://schemas.openxmlformats.org/schemaLibrary/2006/main" mc:Ignorable="w14 w15 w16se">
+  <w:view w:val="normal"/>
+  <w:defaultTabStop w:val="708"/>
+  <w:hyphenationZone w:val="425"/>
+  <w:characterSpacingControl w:val="doNotCompress"/>
+  <w:compat>
+    <w:useFELayout/>
+    <w:compatSetting w:name="compatibilityMode" w:uri="http://schemas.microsoft.com/office/word" w:val="15"/>
+    <w:compatSetting w:name="overrideTableStyleFontSizeAndJustification" w:uri="http://schemas.microsoft.com/office/word" w:val="1"/>
+    <w:compatSetting w:name="enableOpenTypeFeatures" w:uri="http://schemas.microsoft.com/office/word" w:val="1"/>
+    <w:compatSetting w:name="doNotFlipMirrorIndents" w:uri="http://schemas.microsoft.com/office/word" w:val="1"/>
+    <w:compatSetting w:name="differentiateMultirowTableHeaders" w:uri="http://schemas.microsoft.com/office/word" w:val="1"/>
+  </w:compat>
+  <w:rsids>
+    <w:rsidRoot w:val="00AF0A86"/>
+    <w:rsid w:val="0016428A"/>
+    <w:rsid w:val="00AF0A86"/>
+  </w:rsids>
+  <m:mathPr>
+    <m:mathFont m:val="Cambria Math"/>
+    <m:brkBin m:val="before"/>
+    <m:brkBinSub m:val="--"/>
+    <m:smallFrac m:val="0"/>
+    <m:dispDef/>
+    <m:lMargin m:val="0"/>
+    <m:rMargin m:val="0"/>
+    <m:defJc m:val="centerGroup"/>
+    <m:wrapIndent m:val="1440"/>
+    <m:intLim m:val="subSup"/>
+    <m:naryLim m:val="undOvr"/>
+  </m:mathPr>
+  <w:themeFontLang w:val="fr-FR"/>
+  <w:clrSchemeMapping w:bg1="light1" w:t1="dark1" w:bg2="light2" w:t2="dark2" w:accent1="accent1" w:accent2="accent2" w:accent3="accent3" w:accent4="accent4" w:accent5="accent5" w:accent6="accent6" w:hyperlink="hyperlink" w:followedHyperlink="followedHyperlink"/>
+  <w:decimalSymbol w:val=","/>
+  <w:listSeparator w:val=";"/>
+  <w15:chartTrackingRefBased/>
+</w:settings>
+</file>
+
+<file path=word/glossary/styles.xml><?xml version="1.0" encoding="utf-8"?>
+<w:styles xmlns:mc="http://schemas.openxmlformats.org/markup-compatibility/2006" xmlns:r="http://schemas.openxmlformats.org/officeDocument/2006/relationships" xmlns:w="http://schemas.openxmlformats.org/wordprocessingml/2006/main" xmlns:w14="http://schemas.microsoft.com/office/word/2010/wordml" xmlns:w15="http://schemas.microsoft.com/office/word/2012/wordml" xmlns:w16se="http://schemas.microsoft.com/office/word/2015/wordml/symex" mc:Ignorable="w14 w15 w16se">
+  <w:docDefaults>
+    <w:rPrDefault>
+      <w:rPr>
+        <w:rFonts w:asciiTheme="minorHAnsi" w:eastAsiaTheme="minorEastAsia" w:hAnsiTheme="minorHAnsi" w:cstheme="minorBidi"/>
+        <w:sz w:val="22"/>
+        <w:szCs w:val="22"/>
+        <w:lang w:val="fr-FR" w:eastAsia="fr-FR" w:bidi="ar-SA"/>
+      </w:rPr>
+    </w:rPrDefault>
+    <w:pPrDefault>
+      <w:pPr>
+        <w:spacing w:after="160" w:line="259" w:lineRule="auto"/>
+      </w:pPr>
+    </w:pPrDefault>
+  </w:docDefaults>
+  <w:latentStyles w:defLockedState="0" w:defUIPriority="99" w:defSemiHidden="0" w:defUnhideWhenUsed="0" w:defQFormat="0" w:count="374">
+    <w:lsdException w:name="Normal" w:uiPriority="0" w:qFormat="1"/>
+    <w:lsdException w:name="heading 1" w:uiPriority="9" w:qFormat="1"/>
+    <w:lsdException w:name="heading 2" w:semiHidden="1" w:uiPriority="9" w:unhideWhenUsed="1" w:qFormat="1"/>
+    <w:lsdException w:name="heading 3" w:semiHidden="1" w:uiPriority="9" w:unhideWhenUsed="1" w:qFormat="1"/>
+    <w:lsdException w:name="heading 4" w:semiHidden="1" w:uiPriority="9" w:unhideWhenUsed="1" w:qFormat="1"/>
+    <w:lsdException w:name="heading 5" w:semiHidden="1" w:uiPriority="9" w:unhideWhenUsed="1" w:qFormat="1"/>
+    <w:lsdException w:name="heading 6" w:semiHidden="1" w:uiPriority="9" w:unhideWhenUsed="1" w:qFormat="1"/>
+    <w:lsdException w:name="heading 7" w:semiHidden="1" w:uiPriority="9" w:unhideWhenUsed="1" w:qFormat="1"/>
+    <w:lsdException w:name="heading 8" w:semiHidden="1" w:uiPriority="9" w:unhideWhenUsed="1" w:qFormat="1"/>
+    <w:lsdException w:name="heading 9" w:semiHidden="1" w:uiPriority="9" w:unhideWhenUsed="1" w:qFormat="1"/>
+    <w:lsdException w:name="index 1" w:semiHidden="1" w:unhideWhenUsed="1"/>
+    <w:lsdException w:name="index 2" w:semiHidden="1" w:unhideWhenUsed="1"/>
+    <w:lsdException w:name="index 3" w:semiHidden="1" w:unhideWhenUsed="1"/>
+    <w:lsdException w:name="index 4" w:semiHidden="1" w:unhideWhenUsed="1"/>
+    <w:lsdException w:name="index 5" w:semiHidden="1" w:unhideWhenUsed="1"/>
+    <w:lsdException w:name="index 6" w:semiHidden="1" w:unhideWhenUsed="1"/>
+    <w:lsdException w:name="index 7" w:semiHidden="1" w:unhideWhenUsed="1"/>
+    <w:lsdException w:name="index 8" w:semiHidden="1" w:unhideWhenUsed="1"/>
+    <w:lsdException w:name="index 9" w:semiHidden="1" w:unhideWhenUsed="1"/>
+    <w:lsdException w:name="toc 1" w:semiHidden="1" w:uiPriority="39" w:unhideWhenUsed="1"/>
+    <w:lsdException w:name="toc 2" w:semiHidden="1" w:uiPriority="39" w:unhideWhenUsed="1"/>
+    <w:lsdException w:name="toc 3" w:semiHidden="1" w:uiPriority="39" w:unhideWhenUsed="1"/>
+    <w:lsdException w:name="toc 4" w:semiHidden="1" w:uiPriority="39" w:unhideWhenUsed="1"/>
+    <w:lsdException w:name="toc 5" w:semiHidden="1" w:uiPriority="39" w:unhideWhenUsed="1"/>
+    <w:lsdException w:name="toc 6" w:semiHidden="1" w:uiPriority="39" w:unhideWhenUsed="1"/>
+    <w:lsdException w:name="toc 7" w:semiHidden="1" w:uiPriority="39" w:unhideWhenUsed="1"/>
+    <w:lsdException w:name="toc 8" w:semiHidden="1" w:uiPriority="39" w:unhideWhenUsed="1"/>
+    <w:lsdException w:name="toc 9" w:semiHidden="1" w:uiPriority="39" w:unhideWhenUsed="1"/>
+    <w:lsdException w:name="Normal Indent" w:semiHidden="1" w:unhideWhenUsed="1"/>
+    <w:lsdException w:name="footnote text" w:semiHidden="1" w:unhideWhenUsed="1"/>
+    <w:lsdException w:name="annotation text" w:semiHidden="1" w:unhideWhenUsed="1"/>
+    <w:lsdException w:name="header" w:semiHidden="1" w:unhideWhenUsed="1"/>
+    <w:lsdException w:name="footer" w:semiHidden="1" w:unhideWhenUsed="1"/>
+    <w:lsdException w:name="index heading" w:semiHidden="1" w:unhideWhenUsed="1"/>
+    <w:lsdException w:name="caption" w:semiHidden="1" w:uiPriority="35" w:unhideWhenUsed="1" w:qFormat="1"/>
+    <w:lsdException w:name="table of figures" w:semiHidden="1" w:unhideWhenUsed="1"/>
+    <w:lsdException w:name="envelope address" w:semiHidden="1" w:unhideWhenUsed="1"/>
+    <w:lsdException w:name="envelope return" w:semiHidden="1" w:unhideWhenUsed="1"/>
+    <w:lsdException w:name="footnote reference" w:semiHidden="1" w:unhideWhenUsed="1"/>
+    <w:lsdException w:name="annotation reference" w:semiHidden="1" w:unhideWhenUsed="1"/>
+    <w:lsdException w:name="line number" w:semiHidden="1" w:unhideWhenUsed="1"/>
+    <w:lsdException w:name="page number" w:semiHidden="1" w:unhideWhenUsed="1"/>
+    <w:lsdException w:name="endnote reference" w:semiHidden="1" w:unhideWhenUsed="1"/>
+    <w:lsdException w:name="endnote text" w:semiHidden="1" w:unhideWhenUsed="1"/>
+    <w:lsdException w:name="table of authorities" w:semiHidden="1" w:unhideWhenUsed="1"/>
+    <w:lsdException w:name="macro" w:semiHidden="1" w:unhideWhenUsed="1"/>
+    <w:lsdException w:name="toa heading" w:semiHidden="1" w:unhideWhenUsed="1"/>
+    <w:lsdException w:name="List" w:semiHidden="1" w:unhideWhenUsed="1"/>
+    <w:lsdException w:name="List Bullet" w:semiHidden="1" w:unhideWhenUsed="1"/>
+    <w:lsdException w:name="List Number" w:semiHidden="1" w:unhideWhenUsed="1"/>
+    <w:lsdException w:name="List 2" w:semiHidden="1" w:unhideWhenUsed="1"/>
+    <w:lsdException w:name="List 3" w:semiHidden="1" w:unhideWhenUsed="1"/>
+    <w:lsdException w:name="List 4" w:semiHidden="1" w:unhideWhenUsed="1"/>
+    <w:lsdException w:name="List 5" w:semiHidden="1" w:unhideWhenUsed="1"/>
+    <w:lsdException w:name="List Bullet 2" w:semiHidden="1" w:unhideWhenUsed="1"/>
+    <w:lsdException w:name="List Bullet 3" w:semiHidden="1" w:unhideWhenUsed="1"/>
+    <w:lsdException w:name="List Bullet 4" w:semiHidden="1" w:unhideWhenUsed="1"/>
+    <w:lsdException w:name="List Bullet 5" w:semiHidden="1" w:unhideWhenUsed="1"/>
+    <w:lsdException w:name="List Number 2" w:semiHidden="1" w:unhideWhenUsed="1"/>
+    <w:lsdException w:name="List Number 3" w:semiHidden="1" w:unhideWhenUsed="1"/>
+    <w:lsdException w:name="List Number 4" w:semiHidden="1" w:unhideWhenUsed="1"/>
+    <w:lsdException w:name="List Number 5" w:semiHidden="1" w:unhideWhenUsed="1"/>
+    <w:lsdException w:name="Title" w:uiPriority="10" w:qFormat="1"/>
+    <w:lsdException w:name="Closing" w:semiHidden="1" w:unhideWhenUsed="1"/>
+    <w:lsdException w:name="Signature" w:semiHidden="1" w:unhideWhenUsed="1"/>
+    <w:lsdException w:name="Default Paragraph Font" w:semiHidden="1" w:uiPriority="1" w:unhideWhenUsed="1"/>
+    <w:lsdException w:name="Body Text" w:semiHidden="1" w:unhideWhenUsed="1"/>
+    <w:lsdException w:name="Body Text Indent" w:semiHidden="1" w:unhideWhenUsed="1"/>
+    <w:lsdException w:name="List Continue" w:semiHidden="1" w:unhideWhenUsed="1"/>
+    <w:lsdException w:name="List Continue 2" w:semiHidden="1" w:unhideWhenUsed="1"/>
+    <w:lsdException w:name="List Continue 3" w:semiHidden="1" w:unhideWhenUsed="1"/>
+    <w:lsdException w:name="List Continue 4" w:semiHidden="1" w:unhideWhenUsed="1"/>
+    <w:lsdException w:name="List Continue 5" w:semiHidden="1" w:unhideWhenUsed="1"/>
+    <w:lsdException w:name="Message Header" w:semiHidden="1" w:unhideWhenUsed="1"/>
+    <w:lsdException w:name="Subtitle" w:uiPriority="11" w:qFormat="1"/>
+    <w:lsdException w:name="Salutation" w:semiHidden="1" w:unhideWhenUsed="1"/>
+    <w:lsdException w:name="Date" w:semiHidden="1" w:unhideWhenUsed="1"/>
+    <w:lsdException w:name="Body Text First Indent" w:semiHidden="1" w:unhideWhenUsed="1"/>
+    <w:lsdException w:name="Body Text First Indent 2" w:semiHidden="1" w:unhideWhenUsed="1"/>
+    <w:lsdException w:name="Note Heading" w:semiHidden="1" w:unhideWhenUsed="1"/>
+    <w:lsdException w:name="Body Text 2" w:semiHidden="1" w:unhideWhenUsed="1"/>
+    <w:lsdException w:name="Body Text 3" w:semiHidden="1" w:unhideWhenUsed="1"/>
+    <w:lsdException w:name="Body Text Indent 2" w:semiHidden="1" w:unhideWhenUsed="1"/>
+    <w:lsdException w:name="Body Text Indent 3" w:semiHidden="1" w:unhideWhenUsed="1"/>
+    <w:lsdException w:name="Block Text" w:semiHidden="1" w:unhideWhenUsed="1"/>
+    <w:lsdException w:name="Hyperlink" w:semiHidden="1" w:unhideWhenUsed="1"/>
+    <w:lsdException w:name="FollowedHyperlink" w:semiHidden="1" w:unhideWhenUsed="1"/>
+    <w:lsdException w:name="Strong" w:uiPriority="22" w:qFormat="1"/>
+    <w:lsdException w:name="Emphasis" w:uiPriority="20" w:qFormat="1"/>
+    <w:lsdException w:name="Document Map" w:semiHidden="1" w:unhideWhenUsed="1"/>
+    <w:lsdException w:name="Plain Text" w:semiHidden="1" w:unhideWhenUsed="1"/>
+    <w:lsdException w:name="E-mail Signature" w:semiHidden="1" w:unhideWhenUsed="1"/>
+    <w:lsdException w:name="HTML Top of Form" w:semiHidden="1" w:unhideWhenUsed="1"/>
+    <w:lsdException w:name="HTML Bottom of Form" w:semiHidden="1" w:unhideWhenUsed="1"/>
+    <w:lsdException w:name="Normal (Web)" w:semiHidden="1" w:unhideWhenUsed="1"/>
+    <w:lsdException w:name="HTML Acronym" w:semiHidden="1" w:unhideWhenUsed="1"/>
+    <w:lsdException w:name="HTML Address" w:semiHidden="1" w:unhideWhenUsed="1"/>
+    <w:lsdException w:name="HTML Cite" w:semiHidden="1" w:unhideWhenUsed="1"/>
+    <w:lsdException w:name="HTML Code" w:semiHidden="1" w:unhideWhenUsed="1"/>
+    <w:lsdException w:name="HTML Definition" w:semiHidden="1" w:unhideWhenUsed="1"/>
+    <w:lsdException w:name="HTML Keyboard" w:semiHidden="1" w:unhideWhenUsed="1"/>
+    <w:lsdException w:name="HTML Preformatted" w:semiHidden="1" w:unhideWhenUsed="1"/>
+    <w:lsdException w:name="HTML Sample" w:semiHidden="1" w:unhideWhenUsed="1"/>
+    <w:lsdException w:name="HTML Typewriter" w:semiHidden="1" w:unhideWhenUsed="1"/>
+    <w:lsdException w:name="HTML Variable" w:semiHidden="1" w:unhideWhenUsed="1"/>
+    <w:lsdException w:name="Normal Table" w:semiHidden="1" w:unhideWhenUsed="1"/>
+    <w:lsdException w:name="annotation subject" w:semiHidden="1" w:unhideWhenUsed="1"/>
+    <w:lsdException w:name="No List" w:semiHidden="1" w:unhideWhenUsed="1"/>
+    <w:lsdException w:name="Outline List 1" w:semiHidden="1" w:unhideWhenUsed="1"/>
+    <w:lsdException w:name="Outline List 2" w:semiHidden="1" w:unhideWhenUsed="1"/>
+    <w:lsdException w:name="Outline List 3" w:semiHidden="1" w:unhideWhenUsed="1"/>
+    <w:lsdException w:name="Table Simple 1" w:semiHidden="1" w:unhideWhenUsed="1"/>
+    <w:lsdException w:name="Table Simple 2" w:semiHidden="1" w:unhideWhenUsed="1"/>
+    <w:lsdException w:name="Table Simple 3" w:semiHidden="1" w:unhideWhenUsed="1"/>
+    <w:lsdException w:name="Table Classic 1" w:semiHidden="1" w:unhideWhenUsed="1"/>
+    <w:lsdException w:name="Table Classic 2" w:semiHidden="1" w:unhideWhenUsed="1"/>
+    <w:lsdException w:name="Table Classic 3" w:semiHidden="1" w:unhideWhenUsed="1"/>
+    <w:lsdException w:name="Table Classic 4" w:semiHidden="1" w:unhideWhenUsed="1"/>
+    <w:lsdException w:name="Table Colorful 1" w:semiHidden="1" w:unhideWhenUsed="1"/>
+    <w:lsdException w:name="Table Colorful 2" w:semiHidden="1" w:unhideWhenUsed="1"/>
+    <w:lsdException w:name="Table Colorful 3" w:semiHidden="1" w:unhideWhenUsed="1"/>
+    <w:lsdException w:name="Table Columns 1" w:semiHidden="1" w:unhideWhenUsed="1"/>
+    <w:lsdException w:name="Table Columns 2" w:semiHidden="1" w:unhideWhenUsed="1"/>
+    <w:lsdException w:name="Table Columns 3" w:semiHidden="1" w:unhideWhenUsed="1"/>
+    <w:lsdException w:name="Table Columns 4" w:semiHidden="1" w:unhideWhenUsed="1"/>
+    <w:lsdException w:name="Table Columns 5" w:semiHidden="1" w:unhideWhenUsed="1"/>
+    <w:lsdException w:name="Table Grid 1" w:semiHidden="1" w:unhideWhenUsed="1"/>
+    <w:lsdException w:name="Table Grid 2" w:semiHidden="1" w:unhideWhenUsed="1"/>
+    <w:lsdException w:name="Table Grid 3" w:semiHidden="1" w:unhideWhenUsed="1"/>
+    <w:lsdException w:name="Table Grid 4" w:semiHidden="1" w:unhideWhenUsed="1"/>
+    <w:lsdException w:name="Table Grid 5" w:semiHidden="1" w:unhideWhenUsed="1"/>
+    <w:lsdException w:name="Table Grid 6" w:semiHidden="1" w:unhideWhenUsed="1"/>
+    <w:lsdException w:name="Table Grid 7" w:semiHidden="1" w:unhideWhenUsed="1"/>
+    <w:lsdException w:name="Table Grid 8" w:semiHidden="1" w:unhideWhenUsed="1"/>
+    <w:lsdException w:name="Table List 1" w:semiHidden="1" w:unhideWhenUsed="1"/>
+    <w:lsdException w:name="Table List 2" w:semiHidden="1" w:unhideWhenUsed="1"/>
+    <w:lsdException w:name="Table List 3" w:semiHidden="1" w:unhideWhenUsed="1"/>
+    <w:lsdException w:name="Table List 4" w:semiHidden="1" w:unhideWhenUsed="1"/>
+    <w:lsdException w:name="Table List 5" w:semiHidden="1" w:unhideWhenUsed="1"/>
+    <w:lsdException w:name="Table List 6" w:semiHidden="1" w:unhideWhenUsed="1"/>
+    <w:lsdException w:name="Table List 7" w:semiHidden="1" w:unhideWhenUsed="1"/>
+    <w:lsdException w:name="Table List 8" w:semiHidden="1" w:unhideWhenUsed="1"/>
+    <w:lsdException w:name="Table 3D effects 1" w:semiHidden="1" w:unhideWhenUsed="1"/>
+    <w:lsdException w:name="Table 3D effects 2" w:semiHidden="1" w:unhideWhenUsed="1"/>
+    <w:lsdException w:name="Table 3D effects 3" w:semiHidden="1" w:unhideWhenUsed="1"/>
+    <w:lsdException w:name="Table Contemporary" w:semiHidden="1" w:unhideWhenUsed="1"/>
+    <w:lsdException w:name="Table Elegant" w:semiHidden="1" w:unhideWhenUsed="1"/>
+    <w:lsdException w:name="Table Professional" w:semiHidden="1" w:unhideWhenUsed="1"/>
+    <w:lsdException w:name="Table Subtle 1" w:semiHidden="1" w:unhideWhenUsed="1"/>
+    <w:lsdException w:name="Table Subtle 2" w:semiHidden="1" w:unhideWhenUsed="1"/>
+    <w:lsdException w:name="Table Web 1" w:semiHidden="1" w:unhideWhenUsed="1"/>
+    <w:lsdException w:name="Table Web 2" w:semiHidden="1" w:unhideWhenUsed="1"/>
+    <w:lsdException w:name="Table Web 3" w:semiHidden="1" w:unhideWhenUsed="1"/>
+    <w:lsdException w:name="Balloon Text" w:semiHidden="1" w:unhideWhenUsed="1"/>
+    <w:lsdException w:name="Table Grid" w:uiPriority="39"/>
+    <w:lsdException w:name="Table Theme" w:semiHidden="1" w:unhideWhenUsed="1"/>
+    <w:lsdException w:name="Placeholder Text" w:semiHidden="1"/>
+    <w:lsdException w:name="No Spacing" w:uiPriority="1" w:qFormat="1"/>
+    <w:lsdException w:name="Light Shading" w:uiPriority="60"/>
+    <w:lsdException w:name="Light List" w:uiPriority="61"/>
+    <w:lsdException w:name="Light Grid" w:uiPriority="62"/>
+    <w:lsdException w:name="Medium Shading 1" w:uiPriority="63"/>
+    <w:lsdException w:name="Medium Shading 2" w:uiPriority="64"/>
+    <w:lsdException w:name="Medium List 1" w:uiPriority="65"/>
+    <w:lsdException w:name="Medium List 2" w:uiPriority="66"/>
+    <w:lsdException w:name="Medium Grid 1" w:uiPriority="67"/>
+    <w:lsdException w:name="Medium Grid 2" w:uiPriority="68"/>
+    <w:lsdException w:name="Medium Grid 3" w:uiPriority="69"/>
+    <w:lsdException w:name="Dark List" w:uiPriority="70"/>
+    <w:lsdException w:name="Colorful Shading" w:uiPriority="71"/>
+    <w:lsdException w:name="Colorful List" w:uiPriority="72"/>
+    <w:lsdException w:name="Colorful Grid" w:uiPriority="73"/>
+    <w:lsdException w:name="Light Shading Accent 1" w:uiPriority="60"/>
+    <w:lsdException w:name="Light List Accent 1" w:uiPriority="61"/>
+    <w:lsdException w:name="Light Grid Accent 1" w:uiPriority="62"/>
+    <w:lsdException w:name="Medium Shading 1 Accent 1" w:uiPriority="63"/>
+    <w:lsdException w:name="Medium Shading 2 Accent 1" w:uiPriority="64"/>
+    <w:lsdException w:name="Medium List 1 Accent 1" w:uiPriority="65"/>
+    <w:lsdException w:name="Revision" w:semiHidden="1"/>
+    <w:lsdException w:name="List Paragraph" w:uiPriority="34" w:qFormat="1"/>
+    <w:lsdException w:name="Quote" w:uiPriority="29" w:qFormat="1"/>
+    <w:lsdException w:name="Intense Quote" w:uiPriority="30" w:qFormat="1"/>
+    <w:lsdException w:name="Medium List 2 Accent 1" w:uiPriority="66"/>
+    <w:lsdException w:name="Medium Grid 1 Accent 1" w:uiPriority="67"/>
+    <w:lsdException w:name="Medium Grid 2 Accent 1" w:uiPriority="68"/>
+    <w:lsdException w:name="Medium Grid 3 Accent 1" w:uiPriority="69"/>
+    <w:lsdException w:name="Dark List Accent 1" w:uiPriority="70"/>
+    <w:lsdException w:name="Colorful Shading Accent 1" w:uiPriority="71"/>
+    <w:lsdException w:name="Colorful List Accent 1" w:uiPriority="72"/>
+    <w:lsdException w:name="Colorful Grid Accent 1" w:uiPriority="73"/>
+    <w:lsdException w:name="Light Shading Accent 2" w:uiPriority="60"/>
+    <w:lsdException w:name="Light List Accent 2" w:uiPriority="61"/>
+    <w:lsdException w:name="Light Grid Accent 2" w:uiPriority="62"/>
+    <w:lsdException w:name="Medium Shading 1 Accent 2" w:uiPriority="63"/>
+    <w:lsdException w:name="Medium Shading 2 Accent 2" w:uiPriority="64"/>
+    <w:lsdException w:name="Medium List 1 Accent 2" w:uiPriority="65"/>
+    <w:lsdException w:name="Medium List 2 Accent 2" w:uiPriority="66"/>
+    <w:lsdException w:name="Medium Grid 1 Accent 2" w:uiPriority="67"/>
+    <w:lsdException w:name="Medium Grid 2 Accent 2" w:uiPriority="68"/>
+    <w:lsdException w:name="Medium Grid 3 Accent 2" w:uiPriority="69"/>
+    <w:lsdException w:name="Dark List Accent 2" w:uiPriority="70"/>
+    <w:lsdException w:name="Colorful Shading Accent 2" w:uiPriority="71"/>
+    <w:lsdException w:name="Colorful List Accent 2" w:uiPriority="72"/>
+    <w:lsdException w:name="Colorful Grid Accent 2" w:uiPriority="73"/>
+    <w:lsdException w:name="Light Shading Accent 3" w:uiPriority="60"/>
+    <w:lsdException w:name="Light List Accent 3" w:uiPriority="61"/>
+    <w:lsdException w:name="Light Grid Accent 3" w:uiPriority="62"/>
+    <w:lsdException w:name="Medium Shading 1 Accent 3" w:uiPriority="63"/>
+    <w:lsdException w:name="Medium Shading 2 Accent 3" w:uiPriority="64"/>
+    <w:lsdException w:name="Medium List 1 Accent 3" w:uiPriority="65"/>
+    <w:lsdException w:name="Medium List 2 Accent 3" w:uiPriority="66"/>
+    <w:lsdException w:name="Medium Grid 1 Accent 3" w:uiPriority="67"/>
+    <w:lsdException w:name="Medium Grid 2 Accent 3" w:uiPriority="68"/>
+    <w:lsdException w:name="Medium Grid 3 Accent 3" w:uiPriority="69"/>
+    <w:lsdException w:name="Dark List Accent 3" w:uiPriority="70"/>
+    <w:lsdException w:name="Colorful Shading Accent 3" w:uiPriority="71"/>
+    <w:lsdException w:name="Colorful List Accent 3" w:uiPriority="72"/>
+    <w:lsdException w:name="Colorful Grid Accent 3" w:uiPriority="73"/>
+    <w:lsdException w:name="Light Shading Accent 4" w:uiPriority="60"/>
+    <w:lsdException w:name="Light List Accent 4" w:uiPriority="61"/>
+    <w:lsdException w:name="Light Grid Accent 4" w:uiPriority="62"/>
+    <w:lsdException w:name="Medium Shading 1 Accent 4" w:uiPriority="63"/>
+    <w:lsdException w:name="Medium Shading 2 Accent 4" w:uiPriority="64"/>
+    <w:lsdException w:name="Medium List 1 Accent 4" w:uiPriority="65"/>
+    <w:lsdException w:name="Medium List 2 Accent 4" w:uiPriority="66"/>
+    <w:lsdException w:name="Medium Grid 1 Accent 4" w:uiPriority="67"/>
+    <w:lsdException w:name="Medium Grid 2 Accent 4" w:uiPriority="68"/>
+    <w:lsdException w:name="Medium Grid 3 Accent 4" w:uiPriority="69"/>
+    <w:lsdException w:name="Dark List Accent 4" w:uiPriority="70"/>
+    <w:lsdException w:name="Colorful Shading Accent 4" w:uiPriority="71"/>
+    <w:lsdException w:name="Colorful List Accent 4" w:uiPriority="72"/>
+    <w:lsdException w:name="Colorful Grid Accent 4" w:uiPriority="73"/>
+    <w:lsdException w:name="Light Shading Accent 5" w:uiPriority="60"/>
+    <w:lsdException w:name="Light List Accent 5" w:uiPriority="61"/>
+    <w:lsdException w:name="Light Grid Accent 5" w:uiPriority="62"/>
+    <w:lsdException w:name="Medium Shading 1 Accent 5" w:uiPriority="63"/>
+    <w:lsdException w:name="Medium Shading 2 Accent 5" w:uiPriority="64"/>
+    <w:lsdException w:name="Medium List 1 Accent 5" w:uiPriority="65"/>
+    <w:lsdException w:name="Medium List 2 Accent 5" w:uiPriority="66"/>
+    <w:lsdException w:name="Medium Grid 1 Accent 5" w:uiPriority="67"/>
+    <w:lsdException w:name="Medium Grid 2 Accent 5" w:uiPriority="68"/>
+    <w:lsdException w:name="Medium Grid 3 Accent 5" w:uiPriority="69"/>
+    <w:lsdException w:name="Dark List Accent 5" w:uiPriority="70"/>
+    <w:lsdException w:name="Colorful Shading Accent 5" w:uiPriority="71"/>
+    <w:lsdException w:name="Colorful List Accent 5" w:uiPriority="72"/>
+    <w:lsdException w:name="Colorful Grid Accent 5" w:uiPriority="73"/>
+    <w:lsdException w:name="Light Shading Accent 6" w:uiPriority="60"/>
+    <w:lsdException w:name="Light List Accent 6" w:uiPriority="61"/>
+    <w:lsdException w:name="Light Grid Accent 6" w:uiPriority="62"/>
+    <w:lsdException w:name="Medium Shading 1 Accent 6" w:uiPriority="63"/>
+    <w:lsdException w:name="Medium Shading 2 Accent 6" w:uiPriority="64"/>
+    <w:lsdException w:name="Medium List 1 Accent 6" w:uiPriority="65"/>
+    <w:lsdException w:name="Medium List 2 Accent 6" w:uiPriority="66"/>
+    <w:lsdException w:name="Medium Grid 1 Accent 6" w:uiPriority="67"/>
+    <w:lsdException w:name="Medium Grid 2 Accent 6" w:uiPriority="68"/>
+    <w:lsdException w:name="Medium Grid 3 Accent 6" w:uiPriority="69"/>
+    <w:lsdException w:name="Dark List Accent 6" w:uiPriority="70"/>
+    <w:lsdException w:name="Colorful Shading Accent 6" w:uiPriority="71"/>
+    <w:lsdException w:name="Colorful List Accent 6" w:uiPriority="72"/>
+    <w:lsdException w:name="Colorful Grid Accent 6" w:uiPriority="73"/>
+    <w:lsdException w:name="Subtle Emphasis" w:uiPriority="19" w:qFormat="1"/>
+    <w:lsdException w:name="Intense Emphasis" w:uiPriority="21" w:qFormat="1"/>
+    <w:lsdException w:name="Subtle Reference" w:uiPriority="31" w:qFormat="1"/>
+    <w:lsdException w:name="Intense Reference" w:uiPriority="32" w:qFormat="1"/>
+    <w:lsdException w:name="Book Title" w:uiPriority="33" w:qFormat="1"/>
+    <w:lsdException w:name="Bibliography" w:semiHidden="1" w:uiPriority="37" w:unhideWhenUsed="1"/>
+    <w:lsdException w:name="TOC Heading" w:semiHidden="1" w:uiPriority="39" w:unhideWhenUsed="1" w:qFormat="1"/>
+    <w:lsdException w:name="Plain Table 1" w:uiPriority="41"/>
+    <w:lsdException w:name="Plain Table 2" w:uiPriority="42"/>
+    <w:lsdException w:name="Plain Table 3" w:uiPriority="43"/>
+    <w:lsdException w:name="Plain Table 4" w:uiPriority="44"/>
+    <w:lsdException w:name="Plain Table 5" w:uiPriority="45"/>
+    <w:lsdException w:name="Grid Table Light" w:uiPriority="40"/>
+    <w:lsdException w:name="Grid Table 1 Light" w:uiPriority="46"/>
+    <w:lsdException w:name="Grid Table 2" w:uiPriority="47"/>
+    <w:lsdException w:name="Grid Table 3" w:uiPriority="48"/>
+    <w:lsdException w:name="Grid Table 4" w:uiPriority="49"/>
+    <w:lsdException w:name="Grid Table 5 Dark" w:uiPriority="50"/>
+    <w:lsdException w:name="Grid Table 6 Colorful" w:uiPriority="51"/>
+    <w:lsdException w:name="Grid Table 7 Colorful" w:uiPriority="52"/>
+    <w:lsdException w:name="Grid Table 1 Light Accent 1" w:uiPriority="46"/>
+    <w:lsdException w:name="Grid Table 2 Accent 1" w:uiPriority="47"/>
+    <w:lsdException w:name="Grid Table 3 Accent 1" w:uiPriority="48"/>
+    <w:lsdException w:name="Grid Table 4 Accent 1" w:uiPriority="49"/>
+    <w:lsdException w:name="Grid Table 5 Dark Accent 1" w:uiPriority="50"/>
+    <w:lsdException w:name="Grid Table 6 Colorful Accent 1" w:uiPriority="51"/>
+    <w:lsdException w:name="Grid Table 7 Colorful Accent 1" w:uiPriority="52"/>
+    <w:lsdException w:name="Grid Table 1 Light Accent 2" w:uiPriority="46"/>
+    <w:lsdException w:name="Grid Table 2 Accent 2" w:uiPriority="47"/>
+    <w:lsdException w:name="Grid Table 3 Accent 2" w:uiPriority="48"/>
+    <w:lsdException w:name="Grid Table 4 Accent 2" w:uiPriority="49"/>
+    <w:lsdException w:name="Grid Table 5 Dark Accent 2" w:uiPriority="50"/>
+    <w:lsdException w:name="Grid Table 6 Colorful Accent 2" w:uiPriority="51"/>
+    <w:lsdException w:name="Grid Table 7 Colorful Accent 2" w:uiPriority="52"/>
+    <w:lsdException w:name="Grid Table 1 Light Accent 3" w:uiPriority="46"/>
+    <w:lsdException w:name="Grid Table 2 Accent 3" w:uiPriority="47"/>
+    <w:lsdException w:name="Grid Table 3 Accent 3" w:uiPriority="48"/>
+    <w:lsdException w:name="Grid Table 4 Accent 3" w:uiPriority="49"/>
+    <w:lsdException w:name="Grid Table 5 Dark Accent 3" w:uiPriority="50"/>
+    <w:lsdException w:name="Grid Table 6 Colorful Accent 3" w:uiPriority="51"/>
+    <w:lsdException w:name="Grid Table 7 Colorful Accent 3" w:uiPriority="52"/>
+    <w:lsdException w:name="Grid Table 1 Light Accent 4" w:uiPriority="46"/>
+    <w:lsdException w:name="Grid Table 2 Accent 4" w:uiPriority="47"/>
+    <w:lsdException w:name="Grid Table 3 Accent 4" w:uiPriority="48"/>
+    <w:lsdException w:name="Grid Table 4 Accent 4" w:uiPriority="49"/>
+    <w:lsdException w:name="Grid Table 5 Dark Accent 4" w:uiPriority="50"/>
+    <w:lsdException w:name="Grid Table 6 Colorful Accent 4" w:uiPriority="51"/>
+    <w:lsdException w:name="Grid Table 7 Colorful Accent 4" w:uiPriority="52"/>
+    <w:lsdException w:name="Grid Table 1 Light Accent 5" w:uiPriority="46"/>
+    <w:lsdException w:name="Grid Table 2 Accent 5" w:uiPriority="47"/>
+    <w:lsdException w:name="Grid Table 3 Accent 5" w:uiPriority="48"/>
+    <w:lsdException w:name="Grid Table 4 Accent 5" w:uiPriority="49"/>
+    <w:lsdException w:name="Grid Table 5 Dark Accent 5" w:uiPriority="50"/>
+    <w:lsdException w:name="Grid Table 6 Colorful Accent 5" w:uiPriority="51"/>
+    <w:lsdException w:name="Grid Table 7 Colorful Accent 5" w:uiPriority="52"/>
+    <w:lsdException w:name="Grid Table 1 Light Accent 6" w:uiPriority="46"/>
+    <w:lsdException w:name="Grid Table 2 Accent 6" w:uiPriority="47"/>
+    <w:lsdException w:name="Grid Table 3 Accent 6" w:uiPriority="48"/>
+    <w:lsdException w:name="Grid Table 4 Accent 6" w:uiPriority="49"/>
+    <w:lsdException w:name="Grid Table 5 Dark Accent 6" w:uiPriority="50"/>
+    <w:lsdException w:name="Grid Table 6 Colorful Accent 6" w:uiPriority="51"/>
+    <w:lsdException w:name="Grid Table 7 Colorful Accent 6" w:uiPriority="52"/>
+    <w:lsdException w:name="List Table 1 Light" w:uiPriority="46"/>
+    <w:lsdException w:name="List Table 2" w:uiPriority="47"/>
+    <w:lsdException w:name="List Table 3" w:uiPriority="48"/>
+    <w:lsdException w:name="List Table 4" w:uiPriority="49"/>
+    <w:lsdException w:name="List Table 5 Dark" w:uiPriority="50"/>
+    <w:lsdException w:name="List Table 6 Colorful" w:uiPriority="51"/>
+    <w:lsdException w:name="List Table 7 Colorful" w:uiPriority="52"/>
+    <w:lsdException w:name="List Table 1 Light Accent 1" w:uiPriority="46"/>
+    <w:lsdException w:name="List Table 2 Accent 1" w:uiPriority="47"/>
+    <w:lsdException w:name="List Table 3 Accent 1" w:uiPriority="48"/>
+    <w:lsdException w:name="List Table 4 Accent 1" w:uiPriority="49"/>
+    <w:lsdException w:name="List Table 5 Dark Accent 1" w:uiPriority="50"/>
+    <w:lsdException w:name="List Table 6 Colorful Accent 1" w:uiPriority="51"/>
+    <w:lsdException w:name="List Table 7 Colorful Accent 1" w:uiPriority="52"/>
+    <w:lsdException w:name="List Table 1 Light Accent 2" w:uiPriority="46"/>
+    <w:lsdException w:name="List Table 2 Accent 2" w:uiPriority="47"/>
+    <w:lsdException w:name="List Table 3 Accent 2" w:uiPriority="48"/>
+    <w:lsdException w:name="List Table 4 Accent 2" w:uiPriority="49"/>
+    <w:lsdException w:name="List Table 5 Dark Accent 2" w:uiPriority="50"/>
+    <w:lsdException w:name="List Table 6 Colorful Accent 2" w:uiPriority="51"/>
+    <w:lsdException w:name="List Table 7 Colorful Accent 2" w:uiPriority="52"/>
+    <w:lsdException w:name="List Table 1 Light Accent 3" w:uiPriority="46"/>
+    <w:lsdException w:name="List Table 2 Accent 3" w:uiPriority="47"/>
+    <w:lsdException w:name="List Table 3 Accent 3" w:uiPriority="48"/>
+    <w:lsdException w:name="List Table 4 Accent 3" w:uiPriority="49"/>
+    <w:lsdException w:name="List Table 5 Dark Accent 3" w:uiPriority="50"/>
+    <w:lsdException w:name="List Table 6 Colorful Accent 3" w:uiPriority="51"/>
+    <w:lsdException w:name="List Table 7 Colorful Accent 3" w:uiPriority="52"/>
+    <w:lsdException w:name="List Table 1 Light Accent 4" w:uiPriority="46"/>
+    <w:lsdException w:name="List Table 2 Accent 4" w:uiPriority="47"/>
+    <w:lsdException w:name="List Table 3 Accent 4" w:uiPriority="48"/>
+    <w:lsdException w:name="List Table 4 Accent 4" w:uiPriority="49"/>
+    <w:lsdException w:name="List Table 5 Dark Accent 4" w:uiPriority="50"/>
+    <w:lsdException w:name="List Table 6 Colorful Accent 4" w:uiPriority="51"/>
+    <w:lsdException w:name="List Table 7 Colorful Accent 4" w:uiPriority="52"/>
+    <w:lsdException w:name="List Table 1 Light Accent 5" w:uiPriority="46"/>
+    <w:lsdException w:name="List Table 2 Accent 5" w:uiPriority="47"/>
+    <w:lsdException w:name="List Table 3 Accent 5" w:uiPriority="48"/>
+    <w:lsdException w:name="List Table 4 Accent 5" w:uiPriority="49"/>
+    <w:lsdException w:name="List Table 5 Dark Accent 5" w:uiPriority="50"/>
+    <w:lsdException w:name="List Table 6 Colorful Accent 5" w:uiPriority="51"/>
+    <w:lsdException w:name="List Table 7 Colorful Accent 5" w:uiPriority="52"/>
+    <w:lsdException w:name="List Table 1 Light Accent 6" w:uiPriority="46"/>
+    <w:lsdException w:name="List Table 2 Accent 6" w:uiPriority="47"/>
+    <w:lsdException w:name="List Table 3 Accent 6" w:uiPriority="48"/>
+    <w:lsdException w:name="List Table 4 Accent 6" w:uiPriority="49"/>
+    <w:lsdException w:name="List Table 5 Dark Accent 6" w:uiPriority="50"/>
+    <w:lsdException w:name="List Table 6 Colorful Accent 6" w:uiPriority="51"/>
+    <w:lsdException w:name="List Table 7 Colorful Accent 6" w:uiPriority="52"/>
+    <w:lsdException w:name="Mention" w:semiHidden="1" w:unhideWhenUsed="1"/>
+    <w:lsdException w:name="Smart Hyperlink" w:semiHidden="1" w:unhideWhenUsed="1"/>
+    <w:lsdException w:name="Hashtag" w:semiHidden="1" w:unhideWhenUsed="1"/>
+  </w:latentStyles>
+  <w:style w:type="paragraph" w:default="1" w:styleId="Normal">
+    <w:name w:val="Normal"/>
+    <w:qFormat/>
+    <w:rsid w:val="00AF0A86"/>
+    <w:rPr>
+      <w:rFonts w:cs="Times New Roman"/>
+      <w:sz w:val="3276"/>
+      <w:szCs w:val="3276"/>
+    </w:rPr>
+  </w:style>
+  <w:style w:type="character" w:default="1" w:styleId="Policepardfaut">
+    <w:name w:val="Default Paragraph Font"/>
+    <w:uiPriority w:val="1"/>
+    <w:semiHidden/>
+    <w:unhideWhenUsed/>
+    <w:rsid w:val="00AF0A86"/>
+  </w:style>
+  <w:style w:type="table" w:default="1" w:styleId="TableauNormal">
+    <w:name w:val="Normal Table"/>
+    <w:uiPriority w:val="99"/>
+    <w:semiHidden/>
+    <w:unhideWhenUsed/>
+    <w:tblPr>
+      <w:tblInd w:w="0" w:type="dxa"/>
+      <w:tblCellMar>
+        <w:top w:w="0" w:type="dxa"/>
+        <w:left w:w="108" w:type="dxa"/>
+        <w:bottom w:w="0" w:type="dxa"/>
+        <w:right w:w="108" w:type="dxa"/>
+      </w:tblCellMar>
+    </w:tblPr>
+  </w:style>
+  <w:style w:type="numbering" w:default="1" w:styleId="Aucuneliste">
+    <w:name w:val="No List"/>
+    <w:uiPriority w:val="99"/>
+    <w:semiHidden/>
+    <w:unhideWhenUsed/>
+  </w:style>
+  <w:style w:type="character" w:styleId="Textedelespacerserv">
+    <w:name w:val="Placeholder Text"/>
+    <w:basedOn w:val="Policepardfaut"/>
+    <w:uiPriority w:val="99"/>
+    <w:semiHidden/>
+    <w:rsid w:val="00AF0A86"/>
+    <w:rPr>
+      <w:color w:val="808080"/>
+    </w:rPr>
+  </w:style>
+</w:styles>
+</file>
+
+<file path=word/glossary/webSettings.xml><?xml version="1.0" encoding="utf-8"?>
+<w:webSettings xmlns:mc="http://schemas.openxmlformats.org/markup-compatibility/2006" xmlns:r="http://schemas.openxmlformats.org/officeDocument/2006/relationships" xmlns:w="http://schemas.openxmlformats.org/wordprocessingml/2006/main" xmlns:w14="http://schemas.microsoft.com/office/word/2010/wordml" xmlns:w15="http://schemas.microsoft.com/office/word/2012/wordml" xmlns:w16se="http://schemas.microsoft.com/office/word/2015/wordml/symex" mc:Ignorable="w14 w15 w16se">
+  <w:optimizeForBrowser/>
+  <w:allowPNG/>
+</w:webSettings>
 </file>
 
 <file path=word/theme/theme1.xml><?xml version="1.0" encoding="utf-8"?>

</xml_diff>

<commit_message>
maj de ce matin
</commit_message>
<xml_diff>
--- a/Rapport_de_projet_grp2.docx
+++ b/Rapport_de_projet_grp2.docx
@@ -59,6 +59,8 @@
         </w:rPr>
         <w:t>SmartPatate</w:t>
       </w:r>
+      <w:bookmarkStart w:id="0" w:name="_GoBack"/>
+      <w:bookmarkEnd w:id="0"/>
       <w:proofErr w:type="spellEnd"/>
     </w:p>
     <w:p>
@@ -75,12 +77,15 @@
     <w:p>
       <w:pPr>
         <w:rPr>
+          <w:b/>
           <w:sz w:val="20"/>
           <w:szCs w:val="20"/>
         </w:rPr>
       </w:pPr>
       <w:r>
         <w:rPr>
+          <w:b/>
+          <w:color w:val="FFFFFF" w:themeColor="background1"/>
           <w:sz w:val="20"/>
           <w:szCs w:val="20"/>
         </w:rPr>
@@ -89,6 +94,8 @@
       <w:proofErr w:type="spellStart"/>
       <w:r>
         <w:rPr>
+          <w:b/>
+          <w:color w:val="FFFFFF" w:themeColor="background1"/>
           <w:sz w:val="20"/>
           <w:szCs w:val="20"/>
         </w:rPr>
@@ -97,6 +104,8 @@
       <w:proofErr w:type="spellEnd"/>
       <w:r>
         <w:rPr>
+          <w:b/>
+          <w:color w:val="FFFFFF" w:themeColor="background1"/>
           <w:sz w:val="20"/>
           <w:szCs w:val="20"/>
         </w:rPr>
@@ -105,6 +114,8 @@
       <w:proofErr w:type="spellStart"/>
       <w:r>
         <w:rPr>
+          <w:b/>
+          <w:color w:val="FFFFFF" w:themeColor="background1"/>
           <w:sz w:val="20"/>
           <w:szCs w:val="20"/>
         </w:rPr>
@@ -113,6 +124,8 @@
       <w:proofErr w:type="spellEnd"/>
       <w:r>
         <w:rPr>
+          <w:b/>
+          <w:color w:val="FFFFFF" w:themeColor="background1"/>
           <w:sz w:val="20"/>
           <w:szCs w:val="20"/>
         </w:rPr>
@@ -120,6 +133,8 @@
       </w:r>
       <w:r>
         <w:rPr>
+          <w:b/>
+          <w:color w:val="FFFFFF" w:themeColor="background1"/>
           <w:sz w:val="20"/>
           <w:szCs w:val="20"/>
         </w:rPr>
@@ -128,6 +143,8 @@
       <w:proofErr w:type="spellStart"/>
       <w:r>
         <w:rPr>
+          <w:b/>
+          <w:color w:val="FFFFFF" w:themeColor="background1"/>
           <w:sz w:val="20"/>
           <w:szCs w:val="20"/>
         </w:rPr>
@@ -135,6 +152,8 @@
       </w:r>
       <w:r>
         <w:rPr>
+          <w:b/>
+          <w:color w:val="FFFFFF" w:themeColor="background1"/>
           <w:sz w:val="20"/>
           <w:szCs w:val="20"/>
         </w:rPr>
@@ -143,6 +162,8 @@
       <w:proofErr w:type="spellEnd"/>
       <w:r>
         <w:rPr>
+          <w:b/>
+          <w:color w:val="FFFFFF" w:themeColor="background1"/>
           <w:sz w:val="20"/>
           <w:szCs w:val="20"/>
         </w:rPr>
@@ -375,7 +396,7 @@
           <w:lang w:eastAsia="fr-FR"/>
         </w:rPr>
         <w:pict>
-          <v:shape id="_x0000_i1029" type="#_x0000_t75" style="width:452.4pt;height:339pt">
+          <v:shape id="_x0000_i1026" type="#_x0000_t75" style="width:452.4pt;height:339pt">
             <v:imagedata r:id="rId9" o:title="final graft result"/>
           </v:shape>
         </w:pict>
@@ -472,7 +493,7 @@
     <w:p>
       <w:r>
         <w:pict>
-          <v:shape id="_x0000_i1026" type="#_x0000_t75" style="width:391.8pt;height:393.6pt">
+          <v:shape id="_x0000_i1027" type="#_x0000_t75" style="width:391.8pt;height:393.6pt">
             <v:imagedata r:id="rId10" o:title="Montage"/>
           </v:shape>
         </w:pict>
@@ -764,8 +785,6 @@
       <w:r>
         <w:t>Il aurait été possible d’améliorer la vitesse de détection avec le choix des condensateurs ainsi que l’écart entre les tensions mesurées selon chaque surface de contact appliquée.</w:t>
       </w:r>
-      <w:bookmarkStart w:id="0" w:name="_GoBack"/>
-      <w:bookmarkEnd w:id="0"/>
     </w:p>
     <w:p>
       <w:r>
@@ -875,6 +894,7 @@
         <w:docPartUnique/>
       </w:docPartObj>
     </w:sdtPr>
+    <w:sdtEndPr/>
     <w:sdtContent>
       <w:p>
         <w:pPr>
@@ -894,7 +914,7 @@
           <w:rPr>
             <w:noProof/>
           </w:rPr>
-          <w:t>2</w:t>
+          <w:t>1</w:t>
         </w:r>
         <w:r>
           <w:fldChar w:fldCharType="end"/>
@@ -1561,535 +1581,37 @@
       <w:szCs w:val="18"/>
     </w:rPr>
   </w:style>
-</w:styles>
-</file>
-
-<file path=word/glossary/document.xml><?xml version="1.0" encoding="utf-8"?>
-<w:glossaryDocument xmlns:wpc="http://schemas.microsoft.com/office/word/2010/wordprocessingCanvas" xmlns:cx="http://schemas.microsoft.com/office/drawing/2014/chartex" xmlns:cx1="http://schemas.microsoft.com/office/drawing/2015/9/8/chartex" xmlns:cx2="http://schemas.microsoft.com/office/drawing/2015/10/21/chartex" xmlns:cx3="http://schemas.microsoft.com/office/drawing/2016/5/9/chartex" xmlns:cx4="http://schemas.microsoft.com/office/drawing/2016/5/10/chartex" xmlns:cx5="http://schemas.microsoft.com/office/drawing/2016/5/11/chartex" xmlns:mc="http://schemas.openxmlformats.org/markup-compatibility/2006" xmlns:o="urn:schemas-microsoft-com:office:office" xmlns:r="http://schemas.openxmlformats.org/officeDocument/2006/relationships" xmlns:m="http://schemas.openxmlformats.org/officeDocument/2006/math" xmlns:v="urn:schemas-microsoft-com:vml" xmlns:wp14="http://schemas.microsoft.com/office/word/2010/wordprocessingDrawing" xmlns:wp="http://schemas.openxmlformats.org/drawingml/2006/wordprocessingDrawing" xmlns:w10="urn:schemas-microsoft-com:office:word" xmlns:w="http://schemas.openxmlformats.org/wordprocessingml/2006/main" xmlns:w14="http://schemas.microsoft.com/office/word/2010/wordml" xmlns:w15="http://schemas.microsoft.com/office/word/2012/wordml" xmlns:w16se="http://schemas.microsoft.com/office/word/2015/wordml/symex" xmlns:wpg="http://schemas.microsoft.com/office/word/2010/wordprocessingGroup" xmlns:wpi="http://schemas.microsoft.com/office/word/2010/wordprocessingInk" xmlns:wne="http://schemas.microsoft.com/office/word/2006/wordml" xmlns:wps="http://schemas.microsoft.com/office/word/2010/wordprocessingShape" mc:Ignorable="w14 w15 w16se wp14"/>
-</file>
-
-<file path=word/glossary/fontTable.xml><?xml version="1.0" encoding="utf-8"?>
-<w:fonts xmlns:mc="http://schemas.openxmlformats.org/markup-compatibility/2006" xmlns:r="http://schemas.openxmlformats.org/officeDocument/2006/relationships" xmlns:w="http://schemas.openxmlformats.org/wordprocessingml/2006/main" xmlns:w14="http://schemas.microsoft.com/office/word/2010/wordml" xmlns:w15="http://schemas.microsoft.com/office/word/2012/wordml" xmlns:w16se="http://schemas.microsoft.com/office/word/2015/wordml/symex" mc:Ignorable="w14 w15 w16se">
-  <w:font w:name="Century Gothic">
-    <w:panose1 w:val="020B0502020202020204"/>
-    <w:charset w:val="00"/>
-    <w:family w:val="swiss"/>
-    <w:pitch w:val="variable"/>
-    <w:sig w:usb0="00000287" w:usb1="00000000" w:usb2="00000000" w:usb3="00000000" w:csb0="0000009F" w:csb1="00000000"/>
-  </w:font>
-  <w:font w:name="Times New Roman">
-    <w:panose1 w:val="02020603050405020304"/>
-    <w:charset w:val="00"/>
-    <w:family w:val="roman"/>
-    <w:pitch w:val="variable"/>
-    <w:sig w:usb0="E0002EFF" w:usb1="C000785B" w:usb2="00000009" w:usb3="00000000" w:csb0="000001FF" w:csb1="00000000"/>
-  </w:font>
-  <w:font w:name="Calibri">
-    <w:panose1 w:val="020F0502020204030204"/>
-    <w:charset w:val="00"/>
-    <w:family w:val="swiss"/>
-    <w:pitch w:val="variable"/>
-    <w:sig w:usb0="E0002AFF" w:usb1="C000247B" w:usb2="00000009" w:usb3="00000000" w:csb0="000001FF" w:csb1="00000000"/>
-  </w:font>
-  <w:font w:name="Calibri Light">
-    <w:panose1 w:val="020F0302020204030204"/>
-    <w:charset w:val="00"/>
-    <w:family w:val="swiss"/>
-    <w:pitch w:val="variable"/>
-    <w:sig w:usb0="E0002AFF" w:usb1="C000247B" w:usb2="00000009" w:usb3="00000000" w:csb0="000001FF" w:csb1="00000000"/>
-  </w:font>
-</w:fonts>
-</file>
-
-<file path=word/glossary/settings.xml><?xml version="1.0" encoding="utf-8"?>
-<w:settings xmlns:mc="http://schemas.openxmlformats.org/markup-compatibility/2006" xmlns:o="urn:schemas-microsoft-com:office:office" xmlns:r="http://schemas.openxmlformats.org/officeDocument/2006/relationships" xmlns:m="http://schemas.openxmlformats.org/officeDocument/2006/math" xmlns:v="urn:schemas-microsoft-com:vml" xmlns:w10="urn:schemas-microsoft-com:office:word" xmlns:w="http://schemas.openxmlformats.org/wordprocessingml/2006/main" xmlns:w14="http://schemas.microsoft.com/office/word/2010/wordml" xmlns:w15="http://schemas.microsoft.com/office/word/2012/wordml" xmlns:w16se="http://schemas.microsoft.com/office/word/2015/wordml/symex" xmlns:sl="http://schemas.openxmlformats.org/schemaLibrary/2006/main" mc:Ignorable="w14 w15 w16se">
-  <w:view w:val="normal"/>
-  <w:defaultTabStop w:val="708"/>
-  <w:hyphenationZone w:val="425"/>
-  <w:characterSpacingControl w:val="doNotCompress"/>
-  <w:compat>
-    <w:useFELayout/>
-    <w:compatSetting w:name="compatibilityMode" w:uri="http://schemas.microsoft.com/office/word" w:val="15"/>
-    <w:compatSetting w:name="overrideTableStyleFontSizeAndJustification" w:uri="http://schemas.microsoft.com/office/word" w:val="1"/>
-    <w:compatSetting w:name="enableOpenTypeFeatures" w:uri="http://schemas.microsoft.com/office/word" w:val="1"/>
-    <w:compatSetting w:name="doNotFlipMirrorIndents" w:uri="http://schemas.microsoft.com/office/word" w:val="1"/>
-    <w:compatSetting w:name="differentiateMultirowTableHeaders" w:uri="http://schemas.microsoft.com/office/word" w:val="1"/>
-  </w:compat>
-  <w:rsids>
-    <w:rsidRoot w:val="00AF0A86"/>
-    <w:rsid w:val="0016428A"/>
-    <w:rsid w:val="00AF0A86"/>
-  </w:rsids>
-  <m:mathPr>
-    <m:mathFont m:val="Cambria Math"/>
-    <m:brkBin m:val="before"/>
-    <m:brkBinSub m:val="--"/>
-    <m:smallFrac m:val="0"/>
-    <m:dispDef/>
-    <m:lMargin m:val="0"/>
-    <m:rMargin m:val="0"/>
-    <m:defJc m:val="centerGroup"/>
-    <m:wrapIndent m:val="1440"/>
-    <m:intLim m:val="subSup"/>
-    <m:naryLim m:val="undOvr"/>
-  </m:mathPr>
-  <w:themeFontLang w:val="fr-FR"/>
-  <w:clrSchemeMapping w:bg1="light1" w:t1="dark1" w:bg2="light2" w:t2="dark2" w:accent1="accent1" w:accent2="accent2" w:accent3="accent3" w:accent4="accent4" w:accent5="accent5" w:accent6="accent6" w:hyperlink="hyperlink" w:followedHyperlink="followedHyperlink"/>
-  <w:decimalSymbol w:val=","/>
-  <w:listSeparator w:val=";"/>
-  <w15:chartTrackingRefBased/>
-</w:settings>
-</file>
-
-<file path=word/glossary/styles.xml><?xml version="1.0" encoding="utf-8"?>
-<w:styles xmlns:mc="http://schemas.openxmlformats.org/markup-compatibility/2006" xmlns:r="http://schemas.openxmlformats.org/officeDocument/2006/relationships" xmlns:w="http://schemas.openxmlformats.org/wordprocessingml/2006/main" xmlns:w14="http://schemas.microsoft.com/office/word/2010/wordml" xmlns:w15="http://schemas.microsoft.com/office/word/2012/wordml" xmlns:w16se="http://schemas.microsoft.com/office/word/2015/wordml/symex" mc:Ignorable="w14 w15 w16se">
-  <w:docDefaults>
-    <w:rPrDefault>
-      <w:rPr>
-        <w:rFonts w:asciiTheme="minorHAnsi" w:eastAsiaTheme="minorEastAsia" w:hAnsiTheme="minorHAnsi" w:cstheme="minorBidi"/>
-        <w:sz w:val="22"/>
-        <w:szCs w:val="22"/>
-        <w:lang w:val="fr-FR" w:eastAsia="fr-FR" w:bidi="ar-SA"/>
-      </w:rPr>
-    </w:rPrDefault>
-    <w:pPrDefault>
-      <w:pPr>
-        <w:spacing w:after="160" w:line="259" w:lineRule="auto"/>
-      </w:pPr>
-    </w:pPrDefault>
-  </w:docDefaults>
-  <w:latentStyles w:defLockedState="0" w:defUIPriority="99" w:defSemiHidden="0" w:defUnhideWhenUsed="0" w:defQFormat="0" w:count="374">
-    <w:lsdException w:name="Normal" w:uiPriority="0" w:qFormat="1"/>
-    <w:lsdException w:name="heading 1" w:uiPriority="9" w:qFormat="1"/>
-    <w:lsdException w:name="heading 2" w:semiHidden="1" w:uiPriority="9" w:unhideWhenUsed="1" w:qFormat="1"/>
-    <w:lsdException w:name="heading 3" w:semiHidden="1" w:uiPriority="9" w:unhideWhenUsed="1" w:qFormat="1"/>
-    <w:lsdException w:name="heading 4" w:semiHidden="1" w:uiPriority="9" w:unhideWhenUsed="1" w:qFormat="1"/>
-    <w:lsdException w:name="heading 5" w:semiHidden="1" w:uiPriority="9" w:unhideWhenUsed="1" w:qFormat="1"/>
-    <w:lsdException w:name="heading 6" w:semiHidden="1" w:uiPriority="9" w:unhideWhenUsed="1" w:qFormat="1"/>
-    <w:lsdException w:name="heading 7" w:semiHidden="1" w:uiPriority="9" w:unhideWhenUsed="1" w:qFormat="1"/>
-    <w:lsdException w:name="heading 8" w:semiHidden="1" w:uiPriority="9" w:unhideWhenUsed="1" w:qFormat="1"/>
-    <w:lsdException w:name="heading 9" w:semiHidden="1" w:uiPriority="9" w:unhideWhenUsed="1" w:qFormat="1"/>
-    <w:lsdException w:name="index 1" w:semiHidden="1" w:unhideWhenUsed="1"/>
-    <w:lsdException w:name="index 2" w:semiHidden="1" w:unhideWhenUsed="1"/>
-    <w:lsdException w:name="index 3" w:semiHidden="1" w:unhideWhenUsed="1"/>
-    <w:lsdException w:name="index 4" w:semiHidden="1" w:unhideWhenUsed="1"/>
-    <w:lsdException w:name="index 5" w:semiHidden="1" w:unhideWhenUsed="1"/>
-    <w:lsdException w:name="index 6" w:semiHidden="1" w:unhideWhenUsed="1"/>
-    <w:lsdException w:name="index 7" w:semiHidden="1" w:unhideWhenUsed="1"/>
-    <w:lsdException w:name="index 8" w:semiHidden="1" w:unhideWhenUsed="1"/>
-    <w:lsdException w:name="index 9" w:semiHidden="1" w:unhideWhenUsed="1"/>
-    <w:lsdException w:name="toc 1" w:semiHidden="1" w:uiPriority="39" w:unhideWhenUsed="1"/>
-    <w:lsdException w:name="toc 2" w:semiHidden="1" w:uiPriority="39" w:unhideWhenUsed="1"/>
-    <w:lsdException w:name="toc 3" w:semiHidden="1" w:uiPriority="39" w:unhideWhenUsed="1"/>
-    <w:lsdException w:name="toc 4" w:semiHidden="1" w:uiPriority="39" w:unhideWhenUsed="1"/>
-    <w:lsdException w:name="toc 5" w:semiHidden="1" w:uiPriority="39" w:unhideWhenUsed="1"/>
-    <w:lsdException w:name="toc 6" w:semiHidden="1" w:uiPriority="39" w:unhideWhenUsed="1"/>
-    <w:lsdException w:name="toc 7" w:semiHidden="1" w:uiPriority="39" w:unhideWhenUsed="1"/>
-    <w:lsdException w:name="toc 8" w:semiHidden="1" w:uiPriority="39" w:unhideWhenUsed="1"/>
-    <w:lsdException w:name="toc 9" w:semiHidden="1" w:uiPriority="39" w:unhideWhenUsed="1"/>
-    <w:lsdException w:name="Normal Indent" w:semiHidden="1" w:unhideWhenUsed="1"/>
-    <w:lsdException w:name="footnote text" w:semiHidden="1" w:unhideWhenUsed="1"/>
-    <w:lsdException w:name="annotation text" w:semiHidden="1" w:unhideWhenUsed="1"/>
-    <w:lsdException w:name="header" w:semiHidden="1" w:unhideWhenUsed="1"/>
-    <w:lsdException w:name="footer" w:semiHidden="1" w:unhideWhenUsed="1"/>
-    <w:lsdException w:name="index heading" w:semiHidden="1" w:unhideWhenUsed="1"/>
-    <w:lsdException w:name="caption" w:semiHidden="1" w:uiPriority="35" w:unhideWhenUsed="1" w:qFormat="1"/>
-    <w:lsdException w:name="table of figures" w:semiHidden="1" w:unhideWhenUsed="1"/>
-    <w:lsdException w:name="envelope address" w:semiHidden="1" w:unhideWhenUsed="1"/>
-    <w:lsdException w:name="envelope return" w:semiHidden="1" w:unhideWhenUsed="1"/>
-    <w:lsdException w:name="footnote reference" w:semiHidden="1" w:unhideWhenUsed="1"/>
-    <w:lsdException w:name="annotation reference" w:semiHidden="1" w:unhideWhenUsed="1"/>
-    <w:lsdException w:name="line number" w:semiHidden="1" w:unhideWhenUsed="1"/>
-    <w:lsdException w:name="page number" w:semiHidden="1" w:unhideWhenUsed="1"/>
-    <w:lsdException w:name="endnote reference" w:semiHidden="1" w:unhideWhenUsed="1"/>
-    <w:lsdException w:name="endnote text" w:semiHidden="1" w:unhideWhenUsed="1"/>
-    <w:lsdException w:name="table of authorities" w:semiHidden="1" w:unhideWhenUsed="1"/>
-    <w:lsdException w:name="macro" w:semiHidden="1" w:unhideWhenUsed="1"/>
-    <w:lsdException w:name="toa heading" w:semiHidden="1" w:unhideWhenUsed="1"/>
-    <w:lsdException w:name="List" w:semiHidden="1" w:unhideWhenUsed="1"/>
-    <w:lsdException w:name="List Bullet" w:semiHidden="1" w:unhideWhenUsed="1"/>
-    <w:lsdException w:name="List Number" w:semiHidden="1" w:unhideWhenUsed="1"/>
-    <w:lsdException w:name="List 2" w:semiHidden="1" w:unhideWhenUsed="1"/>
-    <w:lsdException w:name="List 3" w:semiHidden="1" w:unhideWhenUsed="1"/>
-    <w:lsdException w:name="List 4" w:semiHidden="1" w:unhideWhenUsed="1"/>
-    <w:lsdException w:name="List 5" w:semiHidden="1" w:unhideWhenUsed="1"/>
-    <w:lsdException w:name="List Bullet 2" w:semiHidden="1" w:unhideWhenUsed="1"/>
-    <w:lsdException w:name="List Bullet 3" w:semiHidden="1" w:unhideWhenUsed="1"/>
-    <w:lsdException w:name="List Bullet 4" w:semiHidden="1" w:unhideWhenUsed="1"/>
-    <w:lsdException w:name="List Bullet 5" w:semiHidden="1" w:unhideWhenUsed="1"/>
-    <w:lsdException w:name="List Number 2" w:semiHidden="1" w:unhideWhenUsed="1"/>
-    <w:lsdException w:name="List Number 3" w:semiHidden="1" w:unhideWhenUsed="1"/>
-    <w:lsdException w:name="List Number 4" w:semiHidden="1" w:unhideWhenUsed="1"/>
-    <w:lsdException w:name="List Number 5" w:semiHidden="1" w:unhideWhenUsed="1"/>
-    <w:lsdException w:name="Title" w:uiPriority="10" w:qFormat="1"/>
-    <w:lsdException w:name="Closing" w:semiHidden="1" w:unhideWhenUsed="1"/>
-    <w:lsdException w:name="Signature" w:semiHidden="1" w:unhideWhenUsed="1"/>
-    <w:lsdException w:name="Default Paragraph Font" w:semiHidden="1" w:uiPriority="1" w:unhideWhenUsed="1"/>
-    <w:lsdException w:name="Body Text" w:semiHidden="1" w:unhideWhenUsed="1"/>
-    <w:lsdException w:name="Body Text Indent" w:semiHidden="1" w:unhideWhenUsed="1"/>
-    <w:lsdException w:name="List Continue" w:semiHidden="1" w:unhideWhenUsed="1"/>
-    <w:lsdException w:name="List Continue 2" w:semiHidden="1" w:unhideWhenUsed="1"/>
-    <w:lsdException w:name="List Continue 3" w:semiHidden="1" w:unhideWhenUsed="1"/>
-    <w:lsdException w:name="List Continue 4" w:semiHidden="1" w:unhideWhenUsed="1"/>
-    <w:lsdException w:name="List Continue 5" w:semiHidden="1" w:unhideWhenUsed="1"/>
-    <w:lsdException w:name="Message Header" w:semiHidden="1" w:unhideWhenUsed="1"/>
-    <w:lsdException w:name="Subtitle" w:uiPriority="11" w:qFormat="1"/>
-    <w:lsdException w:name="Salutation" w:semiHidden="1" w:unhideWhenUsed="1"/>
-    <w:lsdException w:name="Date" w:semiHidden="1" w:unhideWhenUsed="1"/>
-    <w:lsdException w:name="Body Text First Indent" w:semiHidden="1" w:unhideWhenUsed="1"/>
-    <w:lsdException w:name="Body Text First Indent 2" w:semiHidden="1" w:unhideWhenUsed="1"/>
-    <w:lsdException w:name="Note Heading" w:semiHidden="1" w:unhideWhenUsed="1"/>
-    <w:lsdException w:name="Body Text 2" w:semiHidden="1" w:unhideWhenUsed="1"/>
-    <w:lsdException w:name="Body Text 3" w:semiHidden="1" w:unhideWhenUsed="1"/>
-    <w:lsdException w:name="Body Text Indent 2" w:semiHidden="1" w:unhideWhenUsed="1"/>
-    <w:lsdException w:name="Body Text Indent 3" w:semiHidden="1" w:unhideWhenUsed="1"/>
-    <w:lsdException w:name="Block Text" w:semiHidden="1" w:unhideWhenUsed="1"/>
-    <w:lsdException w:name="Hyperlink" w:semiHidden="1" w:unhideWhenUsed="1"/>
-    <w:lsdException w:name="FollowedHyperlink" w:semiHidden="1" w:unhideWhenUsed="1"/>
-    <w:lsdException w:name="Strong" w:uiPriority="22" w:qFormat="1"/>
-    <w:lsdException w:name="Emphasis" w:uiPriority="20" w:qFormat="1"/>
-    <w:lsdException w:name="Document Map" w:semiHidden="1" w:unhideWhenUsed="1"/>
-    <w:lsdException w:name="Plain Text" w:semiHidden="1" w:unhideWhenUsed="1"/>
-    <w:lsdException w:name="E-mail Signature" w:semiHidden="1" w:unhideWhenUsed="1"/>
-    <w:lsdException w:name="HTML Top of Form" w:semiHidden="1" w:unhideWhenUsed="1"/>
-    <w:lsdException w:name="HTML Bottom of Form" w:semiHidden="1" w:unhideWhenUsed="1"/>
-    <w:lsdException w:name="Normal (Web)" w:semiHidden="1" w:unhideWhenUsed="1"/>
-    <w:lsdException w:name="HTML Acronym" w:semiHidden="1" w:unhideWhenUsed="1"/>
-    <w:lsdException w:name="HTML Address" w:semiHidden="1" w:unhideWhenUsed="1"/>
-    <w:lsdException w:name="HTML Cite" w:semiHidden="1" w:unhideWhenUsed="1"/>
-    <w:lsdException w:name="HTML Code" w:semiHidden="1" w:unhideWhenUsed="1"/>
-    <w:lsdException w:name="HTML Definition" w:semiHidden="1" w:unhideWhenUsed="1"/>
-    <w:lsdException w:name="HTML Keyboard" w:semiHidden="1" w:unhideWhenUsed="1"/>
-    <w:lsdException w:name="HTML Preformatted" w:semiHidden="1" w:unhideWhenUsed="1"/>
-    <w:lsdException w:name="HTML Sample" w:semiHidden="1" w:unhideWhenUsed="1"/>
-    <w:lsdException w:name="HTML Typewriter" w:semiHidden="1" w:unhideWhenUsed="1"/>
-    <w:lsdException w:name="HTML Variable" w:semiHidden="1" w:unhideWhenUsed="1"/>
-    <w:lsdException w:name="Normal Table" w:semiHidden="1" w:unhideWhenUsed="1"/>
-    <w:lsdException w:name="annotation subject" w:semiHidden="1" w:unhideWhenUsed="1"/>
-    <w:lsdException w:name="No List" w:semiHidden="1" w:unhideWhenUsed="1"/>
-    <w:lsdException w:name="Outline List 1" w:semiHidden="1" w:unhideWhenUsed="1"/>
-    <w:lsdException w:name="Outline List 2" w:semiHidden="1" w:unhideWhenUsed="1"/>
-    <w:lsdException w:name="Outline List 3" w:semiHidden="1" w:unhideWhenUsed="1"/>
-    <w:lsdException w:name="Table Simple 1" w:semiHidden="1" w:unhideWhenUsed="1"/>
-    <w:lsdException w:name="Table Simple 2" w:semiHidden="1" w:unhideWhenUsed="1"/>
-    <w:lsdException w:name="Table Simple 3" w:semiHidden="1" w:unhideWhenUsed="1"/>
-    <w:lsdException w:name="Table Classic 1" w:semiHidden="1" w:unhideWhenUsed="1"/>
-    <w:lsdException w:name="Table Classic 2" w:semiHidden="1" w:unhideWhenUsed="1"/>
-    <w:lsdException w:name="Table Classic 3" w:semiHidden="1" w:unhideWhenUsed="1"/>
-    <w:lsdException w:name="Table Classic 4" w:semiHidden="1" w:unhideWhenUsed="1"/>
-    <w:lsdException w:name="Table Colorful 1" w:semiHidden="1" w:unhideWhenUsed="1"/>
-    <w:lsdException w:name="Table Colorful 2" w:semiHidden="1" w:unhideWhenUsed="1"/>
-    <w:lsdException w:name="Table Colorful 3" w:semiHidden="1" w:unhideWhenUsed="1"/>
-    <w:lsdException w:name="Table Columns 1" w:semiHidden="1" w:unhideWhenUsed="1"/>
-    <w:lsdException w:name="Table Columns 2" w:semiHidden="1" w:unhideWhenUsed="1"/>
-    <w:lsdException w:name="Table Columns 3" w:semiHidden="1" w:unhideWhenUsed="1"/>
-    <w:lsdException w:name="Table Columns 4" w:semiHidden="1" w:unhideWhenUsed="1"/>
-    <w:lsdException w:name="Table Columns 5" w:semiHidden="1" w:unhideWhenUsed="1"/>
-    <w:lsdException w:name="Table Grid 1" w:semiHidden="1" w:unhideWhenUsed="1"/>
-    <w:lsdException w:name="Table Grid 2" w:semiHidden="1" w:unhideWhenUsed="1"/>
-    <w:lsdException w:name="Table Grid 3" w:semiHidden="1" w:unhideWhenUsed="1"/>
-    <w:lsdException w:name="Table Grid 4" w:semiHidden="1" w:unhideWhenUsed="1"/>
-    <w:lsdException w:name="Table Grid 5" w:semiHidden="1" w:unhideWhenUsed="1"/>
-    <w:lsdException w:name="Table Grid 6" w:semiHidden="1" w:unhideWhenUsed="1"/>
-    <w:lsdException w:name="Table Grid 7" w:semiHidden="1" w:unhideWhenUsed="1"/>
-    <w:lsdException w:name="Table Grid 8" w:semiHidden="1" w:unhideWhenUsed="1"/>
-    <w:lsdException w:name="Table List 1" w:semiHidden="1" w:unhideWhenUsed="1"/>
-    <w:lsdException w:name="Table List 2" w:semiHidden="1" w:unhideWhenUsed="1"/>
-    <w:lsdException w:name="Table List 3" w:semiHidden="1" w:unhideWhenUsed="1"/>
-    <w:lsdException w:name="Table List 4" w:semiHidden="1" w:unhideWhenUsed="1"/>
-    <w:lsdException w:name="Table List 5" w:semiHidden="1" w:unhideWhenUsed="1"/>
-    <w:lsdException w:name="Table List 6" w:semiHidden="1" w:unhideWhenUsed="1"/>
-    <w:lsdException w:name="Table List 7" w:semiHidden="1" w:unhideWhenUsed="1"/>
-    <w:lsdException w:name="Table List 8" w:semiHidden="1" w:unhideWhenUsed="1"/>
-    <w:lsdException w:name="Table 3D effects 1" w:semiHidden="1" w:unhideWhenUsed="1"/>
-    <w:lsdException w:name="Table 3D effects 2" w:semiHidden="1" w:unhideWhenUsed="1"/>
-    <w:lsdException w:name="Table 3D effects 3" w:semiHidden="1" w:unhideWhenUsed="1"/>
-    <w:lsdException w:name="Table Contemporary" w:semiHidden="1" w:unhideWhenUsed="1"/>
-    <w:lsdException w:name="Table Elegant" w:semiHidden="1" w:unhideWhenUsed="1"/>
-    <w:lsdException w:name="Table Professional" w:semiHidden="1" w:unhideWhenUsed="1"/>
-    <w:lsdException w:name="Table Subtle 1" w:semiHidden="1" w:unhideWhenUsed="1"/>
-    <w:lsdException w:name="Table Subtle 2" w:semiHidden="1" w:unhideWhenUsed="1"/>
-    <w:lsdException w:name="Table Web 1" w:semiHidden="1" w:unhideWhenUsed="1"/>
-    <w:lsdException w:name="Table Web 2" w:semiHidden="1" w:unhideWhenUsed="1"/>
-    <w:lsdException w:name="Table Web 3" w:semiHidden="1" w:unhideWhenUsed="1"/>
-    <w:lsdException w:name="Balloon Text" w:semiHidden="1" w:unhideWhenUsed="1"/>
-    <w:lsdException w:name="Table Grid" w:uiPriority="39"/>
-    <w:lsdException w:name="Table Theme" w:semiHidden="1" w:unhideWhenUsed="1"/>
-    <w:lsdException w:name="Placeholder Text" w:semiHidden="1"/>
-    <w:lsdException w:name="No Spacing" w:uiPriority="1" w:qFormat="1"/>
-    <w:lsdException w:name="Light Shading" w:uiPriority="60"/>
-    <w:lsdException w:name="Light List" w:uiPriority="61"/>
-    <w:lsdException w:name="Light Grid" w:uiPriority="62"/>
-    <w:lsdException w:name="Medium Shading 1" w:uiPriority="63"/>
-    <w:lsdException w:name="Medium Shading 2" w:uiPriority="64"/>
-    <w:lsdException w:name="Medium List 1" w:uiPriority="65"/>
-    <w:lsdException w:name="Medium List 2" w:uiPriority="66"/>
-    <w:lsdException w:name="Medium Grid 1" w:uiPriority="67"/>
-    <w:lsdException w:name="Medium Grid 2" w:uiPriority="68"/>
-    <w:lsdException w:name="Medium Grid 3" w:uiPriority="69"/>
-    <w:lsdException w:name="Dark List" w:uiPriority="70"/>
-    <w:lsdException w:name="Colorful Shading" w:uiPriority="71"/>
-    <w:lsdException w:name="Colorful List" w:uiPriority="72"/>
-    <w:lsdException w:name="Colorful Grid" w:uiPriority="73"/>
-    <w:lsdException w:name="Light Shading Accent 1" w:uiPriority="60"/>
-    <w:lsdException w:name="Light List Accent 1" w:uiPriority="61"/>
-    <w:lsdException w:name="Light Grid Accent 1" w:uiPriority="62"/>
-    <w:lsdException w:name="Medium Shading 1 Accent 1" w:uiPriority="63"/>
-    <w:lsdException w:name="Medium Shading 2 Accent 1" w:uiPriority="64"/>
-    <w:lsdException w:name="Medium List 1 Accent 1" w:uiPriority="65"/>
-    <w:lsdException w:name="Revision" w:semiHidden="1"/>
-    <w:lsdException w:name="List Paragraph" w:uiPriority="34" w:qFormat="1"/>
-    <w:lsdException w:name="Quote" w:uiPriority="29" w:qFormat="1"/>
-    <w:lsdException w:name="Intense Quote" w:uiPriority="30" w:qFormat="1"/>
-    <w:lsdException w:name="Medium List 2 Accent 1" w:uiPriority="66"/>
-    <w:lsdException w:name="Medium Grid 1 Accent 1" w:uiPriority="67"/>
-    <w:lsdException w:name="Medium Grid 2 Accent 1" w:uiPriority="68"/>
-    <w:lsdException w:name="Medium Grid 3 Accent 1" w:uiPriority="69"/>
-    <w:lsdException w:name="Dark List Accent 1" w:uiPriority="70"/>
-    <w:lsdException w:name="Colorful Shading Accent 1" w:uiPriority="71"/>
-    <w:lsdException w:name="Colorful List Accent 1" w:uiPriority="72"/>
-    <w:lsdException w:name="Colorful Grid Accent 1" w:uiPriority="73"/>
-    <w:lsdException w:name="Light Shading Accent 2" w:uiPriority="60"/>
-    <w:lsdException w:name="Light List Accent 2" w:uiPriority="61"/>
-    <w:lsdException w:name="Light Grid Accent 2" w:uiPriority="62"/>
-    <w:lsdException w:name="Medium Shading 1 Accent 2" w:uiPriority="63"/>
-    <w:lsdException w:name="Medium Shading 2 Accent 2" w:uiPriority="64"/>
-    <w:lsdException w:name="Medium List 1 Accent 2" w:uiPriority="65"/>
-    <w:lsdException w:name="Medium List 2 Accent 2" w:uiPriority="66"/>
-    <w:lsdException w:name="Medium Grid 1 Accent 2" w:uiPriority="67"/>
-    <w:lsdException w:name="Medium Grid 2 Accent 2" w:uiPriority="68"/>
-    <w:lsdException w:name="Medium Grid 3 Accent 2" w:uiPriority="69"/>
-    <w:lsdException w:name="Dark List Accent 2" w:uiPriority="70"/>
-    <w:lsdException w:name="Colorful Shading Accent 2" w:uiPriority="71"/>
-    <w:lsdException w:name="Colorful List Accent 2" w:uiPriority="72"/>
-    <w:lsdException w:name="Colorful Grid Accent 2" w:uiPriority="73"/>
-    <w:lsdException w:name="Light Shading Accent 3" w:uiPriority="60"/>
-    <w:lsdException w:name="Light List Accent 3" w:uiPriority="61"/>
-    <w:lsdException w:name="Light Grid Accent 3" w:uiPriority="62"/>
-    <w:lsdException w:name="Medium Shading 1 Accent 3" w:uiPriority="63"/>
-    <w:lsdException w:name="Medium Shading 2 Accent 3" w:uiPriority="64"/>
-    <w:lsdException w:name="Medium List 1 Accent 3" w:uiPriority="65"/>
-    <w:lsdException w:name="Medium List 2 Accent 3" w:uiPriority="66"/>
-    <w:lsdException w:name="Medium Grid 1 Accent 3" w:uiPriority="67"/>
-    <w:lsdException w:name="Medium Grid 2 Accent 3" w:uiPriority="68"/>
-    <w:lsdException w:name="Medium Grid 3 Accent 3" w:uiPriority="69"/>
-    <w:lsdException w:name="Dark List Accent 3" w:uiPriority="70"/>
-    <w:lsdException w:name="Colorful Shading Accent 3" w:uiPriority="71"/>
-    <w:lsdException w:name="Colorful List Accent 3" w:uiPriority="72"/>
-    <w:lsdException w:name="Colorful Grid Accent 3" w:uiPriority="73"/>
-    <w:lsdException w:name="Light Shading Accent 4" w:uiPriority="60"/>
-    <w:lsdException w:name="Light List Accent 4" w:uiPriority="61"/>
-    <w:lsdException w:name="Light Grid Accent 4" w:uiPriority="62"/>
-    <w:lsdException w:name="Medium Shading 1 Accent 4" w:uiPriority="63"/>
-    <w:lsdException w:name="Medium Shading 2 Accent 4" w:uiPriority="64"/>
-    <w:lsdException w:name="Medium List 1 Accent 4" w:uiPriority="65"/>
-    <w:lsdException w:name="Medium List 2 Accent 4" w:uiPriority="66"/>
-    <w:lsdException w:name="Medium Grid 1 Accent 4" w:uiPriority="67"/>
-    <w:lsdException w:name="Medium Grid 2 Accent 4" w:uiPriority="68"/>
-    <w:lsdException w:name="Medium Grid 3 Accent 4" w:uiPriority="69"/>
-    <w:lsdException w:name="Dark List Accent 4" w:uiPriority="70"/>
-    <w:lsdException w:name="Colorful Shading Accent 4" w:uiPriority="71"/>
-    <w:lsdException w:name="Colorful List Accent 4" w:uiPriority="72"/>
-    <w:lsdException w:name="Colorful Grid Accent 4" w:uiPriority="73"/>
-    <w:lsdException w:name="Light Shading Accent 5" w:uiPriority="60"/>
-    <w:lsdException w:name="Light List Accent 5" w:uiPriority="61"/>
-    <w:lsdException w:name="Light Grid Accent 5" w:uiPriority="62"/>
-    <w:lsdException w:name="Medium Shading 1 Accent 5" w:uiPriority="63"/>
-    <w:lsdException w:name="Medium Shading 2 Accent 5" w:uiPriority="64"/>
-    <w:lsdException w:name="Medium List 1 Accent 5" w:uiPriority="65"/>
-    <w:lsdException w:name="Medium List 2 Accent 5" w:uiPriority="66"/>
-    <w:lsdException w:name="Medium Grid 1 Accent 5" w:uiPriority="67"/>
-    <w:lsdException w:name="Medium Grid 2 Accent 5" w:uiPriority="68"/>
-    <w:lsdException w:name="Medium Grid 3 Accent 5" w:uiPriority="69"/>
-    <w:lsdException w:name="Dark List Accent 5" w:uiPriority="70"/>
-    <w:lsdException w:name="Colorful Shading Accent 5" w:uiPriority="71"/>
-    <w:lsdException w:name="Colorful List Accent 5" w:uiPriority="72"/>
-    <w:lsdException w:name="Colorful Grid Accent 5" w:uiPriority="73"/>
-    <w:lsdException w:name="Light Shading Accent 6" w:uiPriority="60"/>
-    <w:lsdException w:name="Light List Accent 6" w:uiPriority="61"/>
-    <w:lsdException w:name="Light Grid Accent 6" w:uiPriority="62"/>
-    <w:lsdException w:name="Medium Shading 1 Accent 6" w:uiPriority="63"/>
-    <w:lsdException w:name="Medium Shading 2 Accent 6" w:uiPriority="64"/>
-    <w:lsdException w:name="Medium List 1 Accent 6" w:uiPriority="65"/>
-    <w:lsdException w:name="Medium List 2 Accent 6" w:uiPriority="66"/>
-    <w:lsdException w:name="Medium Grid 1 Accent 6" w:uiPriority="67"/>
-    <w:lsdException w:name="Medium Grid 2 Accent 6" w:uiPriority="68"/>
-    <w:lsdException w:name="Medium Grid 3 Accent 6" w:uiPriority="69"/>
-    <w:lsdException w:name="Dark List Accent 6" w:uiPriority="70"/>
-    <w:lsdException w:name="Colorful Shading Accent 6" w:uiPriority="71"/>
-    <w:lsdException w:name="Colorful List Accent 6" w:uiPriority="72"/>
-    <w:lsdException w:name="Colorful Grid Accent 6" w:uiPriority="73"/>
-    <w:lsdException w:name="Subtle Emphasis" w:uiPriority="19" w:qFormat="1"/>
-    <w:lsdException w:name="Intense Emphasis" w:uiPriority="21" w:qFormat="1"/>
-    <w:lsdException w:name="Subtle Reference" w:uiPriority="31" w:qFormat="1"/>
-    <w:lsdException w:name="Intense Reference" w:uiPriority="32" w:qFormat="1"/>
-    <w:lsdException w:name="Book Title" w:uiPriority="33" w:qFormat="1"/>
-    <w:lsdException w:name="Bibliography" w:semiHidden="1" w:uiPriority="37" w:unhideWhenUsed="1"/>
-    <w:lsdException w:name="TOC Heading" w:semiHidden="1" w:uiPriority="39" w:unhideWhenUsed="1" w:qFormat="1"/>
-    <w:lsdException w:name="Plain Table 1" w:uiPriority="41"/>
-    <w:lsdException w:name="Plain Table 2" w:uiPriority="42"/>
-    <w:lsdException w:name="Plain Table 3" w:uiPriority="43"/>
-    <w:lsdException w:name="Plain Table 4" w:uiPriority="44"/>
-    <w:lsdException w:name="Plain Table 5" w:uiPriority="45"/>
-    <w:lsdException w:name="Grid Table Light" w:uiPriority="40"/>
-    <w:lsdException w:name="Grid Table 1 Light" w:uiPriority="46"/>
-    <w:lsdException w:name="Grid Table 2" w:uiPriority="47"/>
-    <w:lsdException w:name="Grid Table 3" w:uiPriority="48"/>
-    <w:lsdException w:name="Grid Table 4" w:uiPriority="49"/>
-    <w:lsdException w:name="Grid Table 5 Dark" w:uiPriority="50"/>
-    <w:lsdException w:name="Grid Table 6 Colorful" w:uiPriority="51"/>
-    <w:lsdException w:name="Grid Table 7 Colorful" w:uiPriority="52"/>
-    <w:lsdException w:name="Grid Table 1 Light Accent 1" w:uiPriority="46"/>
-    <w:lsdException w:name="Grid Table 2 Accent 1" w:uiPriority="47"/>
-    <w:lsdException w:name="Grid Table 3 Accent 1" w:uiPriority="48"/>
-    <w:lsdException w:name="Grid Table 4 Accent 1" w:uiPriority="49"/>
-    <w:lsdException w:name="Grid Table 5 Dark Accent 1" w:uiPriority="50"/>
-    <w:lsdException w:name="Grid Table 6 Colorful Accent 1" w:uiPriority="51"/>
-    <w:lsdException w:name="Grid Table 7 Colorful Accent 1" w:uiPriority="52"/>
-    <w:lsdException w:name="Grid Table 1 Light Accent 2" w:uiPriority="46"/>
-    <w:lsdException w:name="Grid Table 2 Accent 2" w:uiPriority="47"/>
-    <w:lsdException w:name="Grid Table 3 Accent 2" w:uiPriority="48"/>
-    <w:lsdException w:name="Grid Table 4 Accent 2" w:uiPriority="49"/>
-    <w:lsdException w:name="Grid Table 5 Dark Accent 2" w:uiPriority="50"/>
-    <w:lsdException w:name="Grid Table 6 Colorful Accent 2" w:uiPriority="51"/>
-    <w:lsdException w:name="Grid Table 7 Colorful Accent 2" w:uiPriority="52"/>
-    <w:lsdException w:name="Grid Table 1 Light Accent 3" w:uiPriority="46"/>
-    <w:lsdException w:name="Grid Table 2 Accent 3" w:uiPriority="47"/>
-    <w:lsdException w:name="Grid Table 3 Accent 3" w:uiPriority="48"/>
-    <w:lsdException w:name="Grid Table 4 Accent 3" w:uiPriority="49"/>
-    <w:lsdException w:name="Grid Table 5 Dark Accent 3" w:uiPriority="50"/>
-    <w:lsdException w:name="Grid Table 6 Colorful Accent 3" w:uiPriority="51"/>
-    <w:lsdException w:name="Grid Table 7 Colorful Accent 3" w:uiPriority="52"/>
-    <w:lsdException w:name="Grid Table 1 Light Accent 4" w:uiPriority="46"/>
-    <w:lsdException w:name="Grid Table 2 Accent 4" w:uiPriority="47"/>
-    <w:lsdException w:name="Grid Table 3 Accent 4" w:uiPriority="48"/>
-    <w:lsdException w:name="Grid Table 4 Accent 4" w:uiPriority="49"/>
-    <w:lsdException w:name="Grid Table 5 Dark Accent 4" w:uiPriority="50"/>
-    <w:lsdException w:name="Grid Table 6 Colorful Accent 4" w:uiPriority="51"/>
-    <w:lsdException w:name="Grid Table 7 Colorful Accent 4" w:uiPriority="52"/>
-    <w:lsdException w:name="Grid Table 1 Light Accent 5" w:uiPriority="46"/>
-    <w:lsdException w:name="Grid Table 2 Accent 5" w:uiPriority="47"/>
-    <w:lsdException w:name="Grid Table 3 Accent 5" w:uiPriority="48"/>
-    <w:lsdException w:name="Grid Table 4 Accent 5" w:uiPriority="49"/>
-    <w:lsdException w:name="Grid Table 5 Dark Accent 5" w:uiPriority="50"/>
-    <w:lsdException w:name="Grid Table 6 Colorful Accent 5" w:uiPriority="51"/>
-    <w:lsdException w:name="Grid Table 7 Colorful Accent 5" w:uiPriority="52"/>
-    <w:lsdException w:name="Grid Table 1 Light Accent 6" w:uiPriority="46"/>
-    <w:lsdException w:name="Grid Table 2 Accent 6" w:uiPriority="47"/>
-    <w:lsdException w:name="Grid Table 3 Accent 6" w:uiPriority="48"/>
-    <w:lsdException w:name="Grid Table 4 Accent 6" w:uiPriority="49"/>
-    <w:lsdException w:name="Grid Table 5 Dark Accent 6" w:uiPriority="50"/>
-    <w:lsdException w:name="Grid Table 6 Colorful Accent 6" w:uiPriority="51"/>
-    <w:lsdException w:name="Grid Table 7 Colorful Accent 6" w:uiPriority="52"/>
-    <w:lsdException w:name="List Table 1 Light" w:uiPriority="46"/>
-    <w:lsdException w:name="List Table 2" w:uiPriority="47"/>
-    <w:lsdException w:name="List Table 3" w:uiPriority="48"/>
-    <w:lsdException w:name="List Table 4" w:uiPriority="49"/>
-    <w:lsdException w:name="List Table 5 Dark" w:uiPriority="50"/>
-    <w:lsdException w:name="List Table 6 Colorful" w:uiPriority="51"/>
-    <w:lsdException w:name="List Table 7 Colorful" w:uiPriority="52"/>
-    <w:lsdException w:name="List Table 1 Light Accent 1" w:uiPriority="46"/>
-    <w:lsdException w:name="List Table 2 Accent 1" w:uiPriority="47"/>
-    <w:lsdException w:name="List Table 3 Accent 1" w:uiPriority="48"/>
-    <w:lsdException w:name="List Table 4 Accent 1" w:uiPriority="49"/>
-    <w:lsdException w:name="List Table 5 Dark Accent 1" w:uiPriority="50"/>
-    <w:lsdException w:name="List Table 6 Colorful Accent 1" w:uiPriority="51"/>
-    <w:lsdException w:name="List Table 7 Colorful Accent 1" w:uiPriority="52"/>
-    <w:lsdException w:name="List Table 1 Light Accent 2" w:uiPriority="46"/>
-    <w:lsdException w:name="List Table 2 Accent 2" w:uiPriority="47"/>
-    <w:lsdException w:name="List Table 3 Accent 2" w:uiPriority="48"/>
-    <w:lsdException w:name="List Table 4 Accent 2" w:uiPriority="49"/>
-    <w:lsdException w:name="List Table 5 Dark Accent 2" w:uiPriority="50"/>
-    <w:lsdException w:name="List Table 6 Colorful Accent 2" w:uiPriority="51"/>
-    <w:lsdException w:name="List Table 7 Colorful Accent 2" w:uiPriority="52"/>
-    <w:lsdException w:name="List Table 1 Light Accent 3" w:uiPriority="46"/>
-    <w:lsdException w:name="List Table 2 Accent 3" w:uiPriority="47"/>
-    <w:lsdException w:name="List Table 3 Accent 3" w:uiPriority="48"/>
-    <w:lsdException w:name="List Table 4 Accent 3" w:uiPriority="49"/>
-    <w:lsdException w:name="List Table 5 Dark Accent 3" w:uiPriority="50"/>
-    <w:lsdException w:name="List Table 6 Colorful Accent 3" w:uiPriority="51"/>
-    <w:lsdException w:name="List Table 7 Colorful Accent 3" w:uiPriority="52"/>
-    <w:lsdException w:name="List Table 1 Light Accent 4" w:uiPriority="46"/>
-    <w:lsdException w:name="List Table 2 Accent 4" w:uiPriority="47"/>
-    <w:lsdException w:name="List Table 3 Accent 4" w:uiPriority="48"/>
-    <w:lsdException w:name="List Table 4 Accent 4" w:uiPriority="49"/>
-    <w:lsdException w:name="List Table 5 Dark Accent 4" w:uiPriority="50"/>
-    <w:lsdException w:name="List Table 6 Colorful Accent 4" w:uiPriority="51"/>
-    <w:lsdException w:name="List Table 7 Colorful Accent 4" w:uiPriority="52"/>
-    <w:lsdException w:name="List Table 1 Light Accent 5" w:uiPriority="46"/>
-    <w:lsdException w:name="List Table 2 Accent 5" w:uiPriority="47"/>
-    <w:lsdException w:name="List Table 3 Accent 5" w:uiPriority="48"/>
-    <w:lsdException w:name="List Table 4 Accent 5" w:uiPriority="49"/>
-    <w:lsdException w:name="List Table 5 Dark Accent 5" w:uiPriority="50"/>
-    <w:lsdException w:name="List Table 6 Colorful Accent 5" w:uiPriority="51"/>
-    <w:lsdException w:name="List Table 7 Colorful Accent 5" w:uiPriority="52"/>
-    <w:lsdException w:name="List Table 1 Light Accent 6" w:uiPriority="46"/>
-    <w:lsdException w:name="List Table 2 Accent 6" w:uiPriority="47"/>
-    <w:lsdException w:name="List Table 3 Accent 6" w:uiPriority="48"/>
-    <w:lsdException w:name="List Table 4 Accent 6" w:uiPriority="49"/>
-    <w:lsdException w:name="List Table 5 Dark Accent 6" w:uiPriority="50"/>
-    <w:lsdException w:name="List Table 6 Colorful Accent 6" w:uiPriority="51"/>
-    <w:lsdException w:name="List Table 7 Colorful Accent 6" w:uiPriority="52"/>
-    <w:lsdException w:name="Mention" w:semiHidden="1" w:unhideWhenUsed="1"/>
-    <w:lsdException w:name="Smart Hyperlink" w:semiHidden="1" w:unhideWhenUsed="1"/>
-    <w:lsdException w:name="Hashtag" w:semiHidden="1" w:unhideWhenUsed="1"/>
-  </w:latentStyles>
-  <w:style w:type="paragraph" w:default="1" w:styleId="Normal">
-    <w:name w:val="Normal"/>
-    <w:qFormat/>
-    <w:rsid w:val="00AF0A86"/>
-    <w:rPr>
-      <w:rFonts w:cs="Times New Roman"/>
-      <w:sz w:val="3276"/>
-      <w:szCs w:val="3276"/>
-    </w:rPr>
-  </w:style>
-  <w:style w:type="character" w:default="1" w:styleId="Policepardfaut">
-    <w:name w:val="Default Paragraph Font"/>
-    <w:uiPriority w:val="1"/>
-    <w:semiHidden/>
-    <w:unhideWhenUsed/>
-    <w:rsid w:val="00AF0A86"/>
-  </w:style>
-  <w:style w:type="table" w:default="1" w:styleId="TableauNormal">
-    <w:name w:val="Normal Table"/>
+  <w:style w:type="paragraph" w:styleId="Textedebulles">
+    <w:name w:val="Balloon Text"/>
+    <w:basedOn w:val="Normal"/>
+    <w:link w:val="TextedebullesCar"/>
     <w:uiPriority w:val="99"/>
     <w:semiHidden/>
     <w:unhideWhenUsed/>
-    <w:tblPr>
-      <w:tblInd w:w="0" w:type="dxa"/>
-      <w:tblCellMar>
-        <w:top w:w="0" w:type="dxa"/>
-        <w:left w:w="108" w:type="dxa"/>
-        <w:bottom w:w="0" w:type="dxa"/>
-        <w:right w:w="108" w:type="dxa"/>
-      </w:tblCellMar>
-    </w:tblPr>
-  </w:style>
-  <w:style w:type="numbering" w:default="1" w:styleId="Aucuneliste">
-    <w:name w:val="No List"/>
+    <w:rsid w:val="00082604"/>
+    <w:pPr>
+      <w:spacing w:after="0" w:line="240" w:lineRule="auto"/>
+    </w:pPr>
+    <w:rPr>
+      <w:rFonts w:ascii="Segoe UI" w:hAnsi="Segoe UI" w:cs="Segoe UI"/>
+      <w:sz w:val="18"/>
+      <w:szCs w:val="18"/>
+    </w:rPr>
+  </w:style>
+  <w:style w:type="character" w:customStyle="1" w:styleId="TextedebullesCar">
+    <w:name w:val="Texte de bulles Car"/>
+    <w:basedOn w:val="Policepardfaut"/>
+    <w:link w:val="Textedebulles"/>
     <w:uiPriority w:val="99"/>
     <w:semiHidden/>
-    <w:unhideWhenUsed/>
-  </w:style>
-  <w:style w:type="character" w:styleId="Textedelespacerserv">
-    <w:name w:val="Placeholder Text"/>
-    <w:basedOn w:val="Policepardfaut"/>
-    <w:uiPriority w:val="99"/>
-    <w:semiHidden/>
-    <w:rsid w:val="00AF0A86"/>
+    <w:rsid w:val="00082604"/>
     <w:rPr>
-      <w:color w:val="808080"/>
+      <w:rFonts w:ascii="Segoe UI" w:hAnsi="Segoe UI" w:cs="Segoe UI"/>
+      <w:sz w:val="18"/>
+      <w:szCs w:val="18"/>
     </w:rPr>
   </w:style>
 </w:styles>
-</file>
-
-<file path=word/glossary/webSettings.xml><?xml version="1.0" encoding="utf-8"?>
-<w:webSettings xmlns:mc="http://schemas.openxmlformats.org/markup-compatibility/2006" xmlns:r="http://schemas.openxmlformats.org/officeDocument/2006/relationships" xmlns:w="http://schemas.openxmlformats.org/wordprocessingml/2006/main" xmlns:w14="http://schemas.microsoft.com/office/word/2010/wordml" xmlns:w15="http://schemas.microsoft.com/office/word/2012/wordml" xmlns:w16se="http://schemas.microsoft.com/office/word/2015/wordml/symex" mc:Ignorable="w14 w15 w16se">
-  <w:optimizeForBrowser/>
-  <w:allowPNG/>
-</w:webSettings>
 </file>
 
 <file path=word/theme/theme1.xml><?xml version="1.0" encoding="utf-8"?>

</xml_diff>